<commit_message>
Modificación de documentos y código
</commit_message>
<xml_diff>
--- a/Documentos/Iteración 3/Manual Técnico del Analizador Contextual.docx
+++ b/Documentos/Iteración 3/Manual Técnico del Analizador Contextual.docx
@@ -646,7 +646,11 @@
     <w:sdt>
       <w:sdtPr>
         <w:rPr>
-          <w:lang w:val="es-ES"/>
+          <w:rFonts w:ascii="Arial" w:eastAsia="Arial" w:hAnsi="Arial" w:cs="Arial"/>
+          <w:color w:val="auto"/>
+          <w:sz w:val="22"/>
+          <w:szCs w:val="22"/>
+          <w:lang w:val="es-ES" w:eastAsia="es-ES"/>
         </w:rPr>
         <w:id w:val="1311063866"/>
         <w:docPartObj>
@@ -656,13 +660,8 @@
       </w:sdtPr>
       <w:sdtEndPr>
         <w:rPr>
-          <w:rFonts w:ascii="Arial" w:eastAsia="Arial" w:hAnsi="Arial" w:cs="Arial"/>
           <w:b/>
           <w:bCs/>
-          <w:color w:val="auto"/>
-          <w:sz w:val="22"/>
-          <w:szCs w:val="22"/>
-          <w:lang w:eastAsia="es-ES"/>
         </w:rPr>
       </w:sdtEndPr>
       <w:sdtContent>
@@ -2035,14 +2034,7 @@
           <w:sz w:val="24"/>
           <w:szCs w:val="24"/>
         </w:rPr>
-        <w:t>Existe u</w:t>
-      </w:r>
-      <w:r>
-        <w:rPr>
-          <w:sz w:val="24"/>
-          <w:szCs w:val="24"/>
-        </w:rPr>
-        <w:t>na implementación de un compilador para el lenguaje de programación Triangulo utilizado por el profesor Ignacio Trejos Zelaya en el curso ‘Compiladores e intérpretes’, de la carrera de Ingeniería en Computación en el TEC. El compilador es de tres pasadas y se encuentra escrito en Java.</w:t>
+        <w:t>Existe una implementación de un compilador para el lenguaje de programación Triangulo utilizado por el profesor Ignacio Trejos Zelaya en el curso ‘Compiladores e intérpretes’, de la carrera de Ingeniería en Computación en el TEC. El compilador es de tres pasadas y se encuentra escrito en Java.</w:t>
       </w:r>
     </w:p>
     <w:p>
@@ -3222,8 +3214,6 @@
           <w:szCs w:val="28"/>
         </w:rPr>
       </w:pPr>
-      <w:bookmarkStart w:id="2" w:name="_GoBack"/>
-      <w:bookmarkEnd w:id="2"/>
     </w:p>
     <w:p>
       <w:pPr>
@@ -3241,7 +3231,7 @@
           <w:szCs w:val="28"/>
         </w:rPr>
       </w:pPr>
-      <w:bookmarkStart w:id="3" w:name="_Toc535818831"/>
+      <w:bookmarkStart w:id="2" w:name="_Toc535818831"/>
       <w:r>
         <w:rPr>
           <w:rFonts w:eastAsia="Questrial"/>
@@ -3251,31 +3241,322 @@
         </w:rPr>
         <w:t>Arquitectura del Sistema.</w:t>
       </w:r>
+      <w:bookmarkEnd w:id="2"/>
+    </w:p>
+    <w:p>
+      <w:pPr>
+        <w:pStyle w:val="Prrafodelista"/>
+        <w:jc w:val="both"/>
+        <w:rPr>
+          <w:rFonts w:eastAsia="Questrial"/>
+          <w:sz w:val="28"/>
+          <w:szCs w:val="28"/>
+        </w:rPr>
+      </w:pPr>
+      <w:r>
+        <w:rPr>
+          <w:rFonts w:eastAsia="Questrial"/>
+          <w:sz w:val="28"/>
+          <w:szCs w:val="28"/>
+        </w:rPr>
+        <w:t>La arquitectura del compilador para el lenguaje Triángulo se basa en una estructura de componentes que pueden interactuar entre sí mediante el uso de interfaces. Por eso existen elementos propios del análisis contextual y otros elementos comunes con otros componentes.</w:t>
+      </w:r>
+    </w:p>
+    <w:p>
+      <w:pPr>
+        <w:pStyle w:val="Prrafodelista"/>
+        <w:jc w:val="both"/>
+        <w:rPr>
+          <w:rFonts w:eastAsia="Questrial"/>
+          <w:sz w:val="28"/>
+          <w:szCs w:val="28"/>
+        </w:rPr>
+      </w:pPr>
+    </w:p>
+    <w:p>
+      <w:pPr>
+        <w:pStyle w:val="Prrafodelista"/>
+        <w:jc w:val="both"/>
+        <w:rPr>
+          <w:rFonts w:eastAsia="Questrial"/>
+          <w:sz w:val="28"/>
+          <w:szCs w:val="28"/>
+        </w:rPr>
+      </w:pPr>
+      <w:r>
+        <w:rPr>
+          <w:rFonts w:eastAsia="Questrial"/>
+          <w:sz w:val="28"/>
+          <w:szCs w:val="28"/>
+        </w:rPr>
+        <w:t>Análisis Contextual:</w:t>
+      </w:r>
+    </w:p>
+    <w:p>
+      <w:pPr>
+        <w:pStyle w:val="Prrafodelista"/>
+        <w:numPr>
+          <w:ilvl w:val="0"/>
+          <w:numId w:val="14"/>
+        </w:numPr>
+        <w:jc w:val="both"/>
+        <w:rPr>
+          <w:rFonts w:eastAsia="Questrial"/>
+          <w:sz w:val="28"/>
+          <w:szCs w:val="28"/>
+        </w:rPr>
+      </w:pPr>
+      <w:proofErr w:type="spellStart"/>
+      <w:r>
+        <w:rPr>
+          <w:rFonts w:eastAsia="Questrial"/>
+          <w:sz w:val="28"/>
+          <w:szCs w:val="28"/>
+        </w:rPr>
+        <w:t>IdEntry.mli</w:t>
+      </w:r>
+      <w:proofErr w:type="spellEnd"/>
+      <w:r>
+        <w:rPr>
+          <w:rFonts w:eastAsia="Questrial"/>
+          <w:sz w:val="28"/>
+          <w:szCs w:val="28"/>
+        </w:rPr>
+        <w:t xml:space="preserve">: Es una interfaz que define la estructura de cada entrada de la tabla de identificación la cuál es una terna: identificador, </w:t>
+      </w:r>
+      <w:proofErr w:type="spellStart"/>
+      <w:r>
+        <w:rPr>
+          <w:rFonts w:eastAsia="Questrial"/>
+          <w:sz w:val="28"/>
+          <w:szCs w:val="28"/>
+        </w:rPr>
+        <w:t>ast</w:t>
+      </w:r>
+      <w:proofErr w:type="spellEnd"/>
+      <w:r>
+        <w:rPr>
+          <w:rFonts w:eastAsia="Questrial"/>
+          <w:sz w:val="28"/>
+          <w:szCs w:val="28"/>
+        </w:rPr>
+        <w:t xml:space="preserve"> y nivel.</w:t>
+      </w:r>
+    </w:p>
+    <w:p>
+      <w:pPr>
+        <w:pStyle w:val="Prrafodelista"/>
+        <w:numPr>
+          <w:ilvl w:val="0"/>
+          <w:numId w:val="14"/>
+        </w:numPr>
+        <w:jc w:val="both"/>
+        <w:rPr>
+          <w:rFonts w:eastAsia="Questrial"/>
+          <w:sz w:val="28"/>
+          <w:szCs w:val="28"/>
+        </w:rPr>
+      </w:pPr>
+      <w:r>
+        <w:rPr>
+          <w:rFonts w:eastAsia="Questrial"/>
+          <w:sz w:val="28"/>
+          <w:szCs w:val="28"/>
+        </w:rPr>
+        <w:t>IdentifacationTable.ml: Define la estructura y algoritmos necesarios para la manipulación de la tabla de identificación.</w:t>
+      </w:r>
+    </w:p>
+    <w:p>
+      <w:pPr>
+        <w:pStyle w:val="Prrafodelista"/>
+        <w:numPr>
+          <w:ilvl w:val="0"/>
+          <w:numId w:val="14"/>
+        </w:numPr>
+        <w:jc w:val="both"/>
+        <w:rPr>
+          <w:rFonts w:eastAsia="Questrial"/>
+          <w:sz w:val="28"/>
+          <w:szCs w:val="28"/>
+        </w:rPr>
+      </w:pPr>
+      <w:r>
+        <w:rPr>
+          <w:rFonts w:eastAsia="Questrial"/>
+          <w:sz w:val="28"/>
+          <w:szCs w:val="28"/>
+        </w:rPr>
+        <w:t>Checker.ml:</w:t>
+      </w:r>
+      <w:r>
+        <w:rPr>
+          <w:rFonts w:eastAsia="Questrial"/>
+          <w:sz w:val="28"/>
+          <w:szCs w:val="28"/>
+        </w:rPr>
+        <w:t xml:space="preserve"> Contiene </w:t>
+      </w:r>
+      <w:r>
+        <w:rPr>
+          <w:rFonts w:eastAsia="Questrial"/>
+          <w:sz w:val="28"/>
+          <w:szCs w:val="28"/>
+        </w:rPr>
+        <w:t>todas las funcionalidades que debe realizar el analizador contextual.</w:t>
+      </w:r>
+    </w:p>
+    <w:p>
+      <w:pPr>
+        <w:ind w:left="720"/>
+        <w:jc w:val="both"/>
+        <w:rPr>
+          <w:rFonts w:eastAsia="Questrial"/>
+          <w:sz w:val="28"/>
+          <w:szCs w:val="28"/>
+        </w:rPr>
+      </w:pPr>
+    </w:p>
+    <w:p>
+      <w:pPr>
+        <w:ind w:left="720"/>
+        <w:jc w:val="both"/>
+        <w:rPr>
+          <w:rFonts w:eastAsia="Questrial"/>
+          <w:sz w:val="28"/>
+          <w:szCs w:val="28"/>
+        </w:rPr>
+      </w:pPr>
+      <w:r>
+        <w:rPr>
+          <w:rFonts w:eastAsia="Questrial"/>
+          <w:sz w:val="28"/>
+          <w:szCs w:val="28"/>
+        </w:rPr>
+        <w:t>Elementos Comunes:</w:t>
+      </w:r>
+    </w:p>
+    <w:p>
+      <w:pPr>
+        <w:pStyle w:val="Prrafodelista"/>
+        <w:numPr>
+          <w:ilvl w:val="0"/>
+          <w:numId w:val="15"/>
+        </w:numPr>
+        <w:jc w:val="both"/>
+        <w:rPr>
+          <w:rFonts w:eastAsia="Questrial"/>
+          <w:sz w:val="28"/>
+          <w:szCs w:val="28"/>
+        </w:rPr>
+      </w:pPr>
+      <w:r>
+        <w:rPr>
+          <w:rFonts w:eastAsia="Questrial"/>
+          <w:sz w:val="28"/>
+          <w:szCs w:val="28"/>
+        </w:rPr>
+        <w:t>ErrorReporter.ml: Contiene las funcionalidades para el manejo y reporte de errores.</w:t>
+      </w:r>
+    </w:p>
+    <w:p>
+      <w:pPr>
+        <w:pStyle w:val="Prrafodelista"/>
+        <w:numPr>
+          <w:ilvl w:val="0"/>
+          <w:numId w:val="15"/>
+        </w:numPr>
+        <w:jc w:val="both"/>
+        <w:rPr>
+          <w:rFonts w:eastAsia="Questrial"/>
+          <w:sz w:val="28"/>
+          <w:szCs w:val="28"/>
+        </w:rPr>
+      </w:pPr>
+      <w:r>
+        <w:rPr>
+          <w:rFonts w:eastAsia="Questrial"/>
+          <w:sz w:val="28"/>
+          <w:szCs w:val="28"/>
+        </w:rPr>
+        <w:t>IdentificationTablePrinter_XML.ml: Contiene todas las funcionalidades que permiten el recorrido y escritura de la tabla de identificación generada el análisis contextual.</w:t>
+      </w:r>
+    </w:p>
+    <w:p>
+      <w:pPr>
+        <w:pStyle w:val="Prrafodelista"/>
+        <w:numPr>
+          <w:ilvl w:val="0"/>
+          <w:numId w:val="15"/>
+        </w:numPr>
+        <w:jc w:val="both"/>
+        <w:rPr>
+          <w:rFonts w:eastAsia="Questrial"/>
+          <w:sz w:val="28"/>
+          <w:szCs w:val="28"/>
+        </w:rPr>
+      </w:pPr>
+      <w:r>
+        <w:rPr>
+          <w:rFonts w:eastAsia="Questrial"/>
+          <w:sz w:val="28"/>
+          <w:szCs w:val="28"/>
+        </w:rPr>
+        <w:t xml:space="preserve">TreeDrawer.ml: Es un elemento compartido entre el análisis sintáctico y contextual que permite la escritura de los </w:t>
+      </w:r>
+      <w:proofErr w:type="spellStart"/>
+      <w:r>
+        <w:rPr>
+          <w:rFonts w:eastAsia="Questrial"/>
+          <w:sz w:val="28"/>
+          <w:szCs w:val="28"/>
+        </w:rPr>
+        <w:t>ASTs</w:t>
+      </w:r>
+      <w:proofErr w:type="spellEnd"/>
+      <w:r>
+        <w:rPr>
+          <w:rFonts w:eastAsia="Questrial"/>
+          <w:sz w:val="28"/>
+          <w:szCs w:val="28"/>
+        </w:rPr>
+        <w:t xml:space="preserve"> en formato XML.</w:t>
+      </w:r>
+    </w:p>
+    <w:p>
+      <w:pPr>
+        <w:pStyle w:val="Prrafodelista"/>
+        <w:numPr>
+          <w:ilvl w:val="0"/>
+          <w:numId w:val="15"/>
+        </w:numPr>
+        <w:jc w:val="both"/>
+        <w:rPr>
+          <w:rFonts w:eastAsia="Questrial"/>
+          <w:b/>
+          <w:sz w:val="28"/>
+          <w:szCs w:val="28"/>
+        </w:rPr>
+      </w:pPr>
+      <w:proofErr w:type="spellStart"/>
+      <w:r>
+        <w:rPr>
+          <w:rFonts w:eastAsia="Questrial"/>
+          <w:sz w:val="28"/>
+          <w:szCs w:val="28"/>
+        </w:rPr>
+        <w:t>Ast.mli</w:t>
+      </w:r>
+      <w:proofErr w:type="spellEnd"/>
+      <w:r>
+        <w:rPr>
+          <w:rFonts w:eastAsia="Questrial"/>
+          <w:sz w:val="28"/>
+          <w:szCs w:val="28"/>
+        </w:rPr>
+        <w:t>: Interfaz que establece la estructura del AST para la comunicación entre el Analizador Sintáctico y Contextual.</w:t>
+      </w:r>
+      <w:bookmarkStart w:id="3" w:name="_GoBack"/>
       <w:bookmarkEnd w:id="3"/>
-    </w:p>
-    <w:p>
-      <w:pPr>
-        <w:pStyle w:val="Prrafodelista"/>
-        <w:jc w:val="both"/>
-        <w:rPr>
-          <w:rFonts w:eastAsia="Questrial"/>
-          <w:b/>
-          <w:sz w:val="28"/>
-          <w:szCs w:val="28"/>
-        </w:rPr>
-      </w:pPr>
-    </w:p>
-    <w:p>
-      <w:pPr>
-        <w:pStyle w:val="Prrafodelista"/>
-        <w:jc w:val="both"/>
-        <w:rPr>
-          <w:rFonts w:eastAsia="Questrial"/>
-          <w:b/>
-          <w:sz w:val="28"/>
-          <w:szCs w:val="28"/>
-        </w:rPr>
-      </w:pPr>
     </w:p>
     <w:p>
       <w:pPr>
@@ -3301,6 +3582,7 @@
           <w:sz w:val="28"/>
           <w:szCs w:val="28"/>
         </w:rPr>
+        <w:lastRenderedPageBreak/>
         <w:t>Pruebas.</w:t>
       </w:r>
       <w:bookmarkEnd w:id="4"/>
@@ -3407,6 +3689,19 @@
         <w:t>Apéndices.</w:t>
       </w:r>
       <w:bookmarkEnd w:id="6"/>
+    </w:p>
+    <w:p>
+      <w:pPr>
+        <w:pStyle w:val="Prrafodelista"/>
+        <w:jc w:val="both"/>
+        <w:outlineLvl w:val="0"/>
+        <w:rPr>
+          <w:rFonts w:eastAsia="Questrial"/>
+          <w:b/>
+          <w:sz w:val="28"/>
+          <w:szCs w:val="28"/>
+        </w:rPr>
+      </w:pPr>
     </w:p>
     <w:sectPr>
       <w:pgSz w:w="11909" w:h="16834"/>
@@ -3709,6 +4004,92 @@
     </w:lvl>
   </w:abstractNum>
   <w:abstractNum w:abstractNumId="3" w15:restartNumberingAfterBreak="0">
+    <w:nsid w:val="228618EF"/>
+    <w:multiLevelType w:val="hybridMultilevel"/>
+    <w:tmpl w:val="91F63320"/>
+    <w:lvl w:ilvl="0" w:tplc="140A0013">
+      <w:start w:val="1"/>
+      <w:numFmt w:val="upperRoman"/>
+      <w:lvlText w:val="%1."/>
+      <w:lvlJc w:val="right"/>
+      <w:pPr>
+        <w:ind w:left="1440" w:hanging="360"/>
+      </w:pPr>
+    </w:lvl>
+    <w:lvl w:ilvl="1" w:tplc="140A0019" w:tentative="1">
+      <w:start w:val="1"/>
+      <w:numFmt w:val="lowerLetter"/>
+      <w:lvlText w:val="%2."/>
+      <w:lvlJc w:val="left"/>
+      <w:pPr>
+        <w:ind w:left="2160" w:hanging="360"/>
+      </w:pPr>
+    </w:lvl>
+    <w:lvl w:ilvl="2" w:tplc="140A001B" w:tentative="1">
+      <w:start w:val="1"/>
+      <w:numFmt w:val="lowerRoman"/>
+      <w:lvlText w:val="%3."/>
+      <w:lvlJc w:val="right"/>
+      <w:pPr>
+        <w:ind w:left="2880" w:hanging="180"/>
+      </w:pPr>
+    </w:lvl>
+    <w:lvl w:ilvl="3" w:tplc="140A000F" w:tentative="1">
+      <w:start w:val="1"/>
+      <w:numFmt w:val="decimal"/>
+      <w:lvlText w:val="%4."/>
+      <w:lvlJc w:val="left"/>
+      <w:pPr>
+        <w:ind w:left="3600" w:hanging="360"/>
+      </w:pPr>
+    </w:lvl>
+    <w:lvl w:ilvl="4" w:tplc="140A0019" w:tentative="1">
+      <w:start w:val="1"/>
+      <w:numFmt w:val="lowerLetter"/>
+      <w:lvlText w:val="%5."/>
+      <w:lvlJc w:val="left"/>
+      <w:pPr>
+        <w:ind w:left="4320" w:hanging="360"/>
+      </w:pPr>
+    </w:lvl>
+    <w:lvl w:ilvl="5" w:tplc="140A001B" w:tentative="1">
+      <w:start w:val="1"/>
+      <w:numFmt w:val="lowerRoman"/>
+      <w:lvlText w:val="%6."/>
+      <w:lvlJc w:val="right"/>
+      <w:pPr>
+        <w:ind w:left="5040" w:hanging="180"/>
+      </w:pPr>
+    </w:lvl>
+    <w:lvl w:ilvl="6" w:tplc="140A000F" w:tentative="1">
+      <w:start w:val="1"/>
+      <w:numFmt w:val="decimal"/>
+      <w:lvlText w:val="%7."/>
+      <w:lvlJc w:val="left"/>
+      <w:pPr>
+        <w:ind w:left="5760" w:hanging="360"/>
+      </w:pPr>
+    </w:lvl>
+    <w:lvl w:ilvl="7" w:tplc="140A0019" w:tentative="1">
+      <w:start w:val="1"/>
+      <w:numFmt w:val="lowerLetter"/>
+      <w:lvlText w:val="%8."/>
+      <w:lvlJc w:val="left"/>
+      <w:pPr>
+        <w:ind w:left="6480" w:hanging="360"/>
+      </w:pPr>
+    </w:lvl>
+    <w:lvl w:ilvl="8" w:tplc="140A001B" w:tentative="1">
+      <w:start w:val="1"/>
+      <w:numFmt w:val="lowerRoman"/>
+      <w:lvlText w:val="%9."/>
+      <w:lvlJc w:val="right"/>
+      <w:pPr>
+        <w:ind w:left="7200" w:hanging="180"/>
+      </w:pPr>
+    </w:lvl>
+  </w:abstractNum>
+  <w:abstractNum w:abstractNumId="4" w15:restartNumberingAfterBreak="0">
     <w:nsid w:val="30CB08E1"/>
     <w:multiLevelType w:val="hybridMultilevel"/>
     <w:tmpl w:val="7E18C6C8"/>
@@ -3798,7 +4179,7 @@
       </w:pPr>
     </w:lvl>
   </w:abstractNum>
-  <w:abstractNum w:abstractNumId="4" w15:restartNumberingAfterBreak="0">
+  <w:abstractNum w:abstractNumId="5" w15:restartNumberingAfterBreak="0">
     <w:nsid w:val="47177D25"/>
     <w:multiLevelType w:val="multilevel"/>
     <w:tmpl w:val="74742BCC"/>
@@ -3911,7 +4292,7 @@
       </w:rPr>
     </w:lvl>
   </w:abstractNum>
-  <w:abstractNum w:abstractNumId="5" w15:restartNumberingAfterBreak="0">
+  <w:abstractNum w:abstractNumId="6" w15:restartNumberingAfterBreak="0">
     <w:nsid w:val="558B7797"/>
     <w:multiLevelType w:val="multilevel"/>
     <w:tmpl w:val="54C6C130"/>
@@ -4024,7 +4405,7 @@
       </w:rPr>
     </w:lvl>
   </w:abstractNum>
-  <w:abstractNum w:abstractNumId="6" w15:restartNumberingAfterBreak="0">
+  <w:abstractNum w:abstractNumId="7" w15:restartNumberingAfterBreak="0">
     <w:nsid w:val="57CB4BAA"/>
     <w:multiLevelType w:val="multilevel"/>
     <w:tmpl w:val="03D8F416"/>
@@ -4137,7 +4518,7 @@
       </w:rPr>
     </w:lvl>
   </w:abstractNum>
-  <w:abstractNum w:abstractNumId="7" w15:restartNumberingAfterBreak="0">
+  <w:abstractNum w:abstractNumId="8" w15:restartNumberingAfterBreak="0">
     <w:nsid w:val="5A3A2780"/>
     <w:multiLevelType w:val="hybridMultilevel"/>
     <w:tmpl w:val="3E7C6BE6"/>
@@ -4223,7 +4604,7 @@
       </w:pPr>
     </w:lvl>
   </w:abstractNum>
-  <w:abstractNum w:abstractNumId="8" w15:restartNumberingAfterBreak="0">
+  <w:abstractNum w:abstractNumId="9" w15:restartNumberingAfterBreak="0">
     <w:nsid w:val="5D6649B2"/>
     <w:multiLevelType w:val="multilevel"/>
     <w:tmpl w:val="E842D76E"/>
@@ -4336,7 +4717,7 @@
       </w:rPr>
     </w:lvl>
   </w:abstractNum>
-  <w:abstractNum w:abstractNumId="9" w15:restartNumberingAfterBreak="0">
+  <w:abstractNum w:abstractNumId="10" w15:restartNumberingAfterBreak="0">
     <w:nsid w:val="6104130D"/>
     <w:multiLevelType w:val="multilevel"/>
     <w:tmpl w:val="343C2800"/>
@@ -4449,7 +4830,93 @@
       </w:rPr>
     </w:lvl>
   </w:abstractNum>
-  <w:abstractNum w:abstractNumId="10" w15:restartNumberingAfterBreak="0">
+  <w:abstractNum w:abstractNumId="11" w15:restartNumberingAfterBreak="0">
+    <w:nsid w:val="612C29B1"/>
+    <w:multiLevelType w:val="hybridMultilevel"/>
+    <w:tmpl w:val="541ACAF2"/>
+    <w:lvl w:ilvl="0" w:tplc="140A0013">
+      <w:start w:val="1"/>
+      <w:numFmt w:val="upperRoman"/>
+      <w:lvlText w:val="%1."/>
+      <w:lvlJc w:val="right"/>
+      <w:pPr>
+        <w:ind w:left="1440" w:hanging="360"/>
+      </w:pPr>
+    </w:lvl>
+    <w:lvl w:ilvl="1" w:tplc="140A0019" w:tentative="1">
+      <w:start w:val="1"/>
+      <w:numFmt w:val="lowerLetter"/>
+      <w:lvlText w:val="%2."/>
+      <w:lvlJc w:val="left"/>
+      <w:pPr>
+        <w:ind w:left="2160" w:hanging="360"/>
+      </w:pPr>
+    </w:lvl>
+    <w:lvl w:ilvl="2" w:tplc="140A001B" w:tentative="1">
+      <w:start w:val="1"/>
+      <w:numFmt w:val="lowerRoman"/>
+      <w:lvlText w:val="%3."/>
+      <w:lvlJc w:val="right"/>
+      <w:pPr>
+        <w:ind w:left="2880" w:hanging="180"/>
+      </w:pPr>
+    </w:lvl>
+    <w:lvl w:ilvl="3" w:tplc="140A000F" w:tentative="1">
+      <w:start w:val="1"/>
+      <w:numFmt w:val="decimal"/>
+      <w:lvlText w:val="%4."/>
+      <w:lvlJc w:val="left"/>
+      <w:pPr>
+        <w:ind w:left="3600" w:hanging="360"/>
+      </w:pPr>
+    </w:lvl>
+    <w:lvl w:ilvl="4" w:tplc="140A0019" w:tentative="1">
+      <w:start w:val="1"/>
+      <w:numFmt w:val="lowerLetter"/>
+      <w:lvlText w:val="%5."/>
+      <w:lvlJc w:val="left"/>
+      <w:pPr>
+        <w:ind w:left="4320" w:hanging="360"/>
+      </w:pPr>
+    </w:lvl>
+    <w:lvl w:ilvl="5" w:tplc="140A001B" w:tentative="1">
+      <w:start w:val="1"/>
+      <w:numFmt w:val="lowerRoman"/>
+      <w:lvlText w:val="%6."/>
+      <w:lvlJc w:val="right"/>
+      <w:pPr>
+        <w:ind w:left="5040" w:hanging="180"/>
+      </w:pPr>
+    </w:lvl>
+    <w:lvl w:ilvl="6" w:tplc="140A000F" w:tentative="1">
+      <w:start w:val="1"/>
+      <w:numFmt w:val="decimal"/>
+      <w:lvlText w:val="%7."/>
+      <w:lvlJc w:val="left"/>
+      <w:pPr>
+        <w:ind w:left="5760" w:hanging="360"/>
+      </w:pPr>
+    </w:lvl>
+    <w:lvl w:ilvl="7" w:tplc="140A0019" w:tentative="1">
+      <w:start w:val="1"/>
+      <w:numFmt w:val="lowerLetter"/>
+      <w:lvlText w:val="%8."/>
+      <w:lvlJc w:val="left"/>
+      <w:pPr>
+        <w:ind w:left="6480" w:hanging="360"/>
+      </w:pPr>
+    </w:lvl>
+    <w:lvl w:ilvl="8" w:tplc="140A001B" w:tentative="1">
+      <w:start w:val="1"/>
+      <w:numFmt w:val="lowerRoman"/>
+      <w:lvlText w:val="%9."/>
+      <w:lvlJc w:val="right"/>
+      <w:pPr>
+        <w:ind w:left="7200" w:hanging="180"/>
+      </w:pPr>
+    </w:lvl>
+  </w:abstractNum>
+  <w:abstractNum w:abstractNumId="12" w15:restartNumberingAfterBreak="0">
     <w:nsid w:val="62081E1E"/>
     <w:multiLevelType w:val="hybridMultilevel"/>
     <w:tmpl w:val="575018AE"/>
@@ -4538,7 +5005,7 @@
       </w:pPr>
     </w:lvl>
   </w:abstractNum>
-  <w:abstractNum w:abstractNumId="11" w15:restartNumberingAfterBreak="0">
+  <w:abstractNum w:abstractNumId="13" w15:restartNumberingAfterBreak="0">
     <w:nsid w:val="6D8A2336"/>
     <w:multiLevelType w:val="hybridMultilevel"/>
     <w:tmpl w:val="69E6322E"/>
@@ -4627,7 +5094,7 @@
       </w:pPr>
     </w:lvl>
   </w:abstractNum>
-  <w:abstractNum w:abstractNumId="12" w15:restartNumberingAfterBreak="0">
+  <w:abstractNum w:abstractNumId="14" w15:restartNumberingAfterBreak="0">
     <w:nsid w:val="7D8766BB"/>
     <w:multiLevelType w:val="multilevel"/>
     <w:tmpl w:val="B2C814A8"/>
@@ -4741,34 +5208,34 @@
     </w:lvl>
   </w:abstractNum>
   <w:num w:numId="1">
+    <w:abstractNumId w:val="6"/>
+  </w:num>
+  <w:num w:numId="2">
+    <w:abstractNumId w:val="14"/>
+  </w:num>
+  <w:num w:numId="3">
+    <w:abstractNumId w:val="7"/>
+  </w:num>
+  <w:num w:numId="4">
     <w:abstractNumId w:val="5"/>
   </w:num>
-  <w:num w:numId="2">
-    <w:abstractNumId w:val="12"/>
-  </w:num>
-  <w:num w:numId="3">
-    <w:abstractNumId w:val="6"/>
-  </w:num>
-  <w:num w:numId="4">
-    <w:abstractNumId w:val="4"/>
-  </w:num>
   <w:num w:numId="5">
-    <w:abstractNumId w:val="8"/>
+    <w:abstractNumId w:val="9"/>
   </w:num>
   <w:num w:numId="6">
     <w:abstractNumId w:val="2"/>
   </w:num>
   <w:num w:numId="7">
-    <w:abstractNumId w:val="9"/>
+    <w:abstractNumId w:val="10"/>
   </w:num>
   <w:num w:numId="8">
-    <w:abstractNumId w:val="7"/>
+    <w:abstractNumId w:val="8"/>
   </w:num>
   <w:num w:numId="9">
-    <w:abstractNumId w:val="3"/>
+    <w:abstractNumId w:val="4"/>
   </w:num>
   <w:num w:numId="10">
-    <w:abstractNumId w:val="10"/>
+    <w:abstractNumId w:val="12"/>
   </w:num>
   <w:num w:numId="11">
     <w:abstractNumId w:val="1"/>
@@ -4777,6 +5244,12 @@
     <w:abstractNumId w:val="0"/>
   </w:num>
   <w:num w:numId="13">
+    <w:abstractNumId w:val="13"/>
+  </w:num>
+  <w:num w:numId="14">
+    <w:abstractNumId w:val="3"/>
+  </w:num>
+  <w:num w:numId="15">
     <w:abstractNumId w:val="11"/>
   </w:num>
 </w:numbering>
@@ -5273,6 +5746,7 @@
   <w:style w:type="character" w:default="1" w:styleId="Fuentedeprrafopredeter">
     <w:name w:val="Default Paragraph Font"/>
     <w:uiPriority w:val="1"/>
+    <w:semiHidden/>
     <w:unhideWhenUsed/>
   </w:style>
   <w:style w:type="table" w:default="1" w:styleId="Tablanormal">
@@ -5753,7 +6227,7 @@
 </file>
 
 <file path=customXml/itemProps1.xml><?xml version="1.0" encoding="utf-8"?>
-<ds:datastoreItem xmlns:ds="http://schemas.openxmlformats.org/officeDocument/2006/customXml" ds:itemID="{E1FAF474-3EE5-4B76-B325-FFF6ED03199E}">
+<ds:datastoreItem xmlns:ds="http://schemas.openxmlformats.org/officeDocument/2006/customXml" ds:itemID="{F2B80098-1B38-4D7B-87D0-441F47FB4432}">
   <ds:schemaRefs>
     <ds:schemaRef ds:uri="http://schemas.openxmlformats.org/officeDocument/2006/bibliography"/>
   </ds:schemaRefs>

</xml_diff>

<commit_message>
Agregar build a Manual
</commit_message>
<xml_diff>
--- a/Documentos/Iteración 3/Manual Técnico del Analizador Contextual.docx
+++ b/Documentos/Iteración 3/Manual Técnico del Analizador Contextual.docx
@@ -1,6 +1,6 @@
 
 <file path=word/document.xml><?xml version="1.0" encoding="utf-8"?>
-<w:document xmlns:wpc="http://schemas.microsoft.com/office/word/2010/wordprocessingCanvas" xmlns:cx="http://schemas.microsoft.com/office/drawing/2014/chartex" xmlns:cx1="http://schemas.microsoft.com/office/drawing/2015/9/8/chartex" xmlns:cx2="http://schemas.microsoft.com/office/drawing/2015/10/21/chartex" xmlns:cx3="http://schemas.microsoft.com/office/drawing/2016/5/9/chartex" xmlns:cx4="http://schemas.microsoft.com/office/drawing/2016/5/10/chartex" xmlns:cx5="http://schemas.microsoft.com/office/drawing/2016/5/11/chartex" xmlns:cx6="http://schemas.microsoft.com/office/drawing/2016/5/12/chartex" xmlns:cx7="http://schemas.microsoft.com/office/drawing/2016/5/13/chartex" xmlns:cx8="http://schemas.microsoft.com/office/drawing/2016/5/14/chartex" xmlns:mc="http://schemas.openxmlformats.org/markup-compatibility/2006" xmlns:aink="http://schemas.microsoft.com/office/drawing/2016/ink" xmlns:am3d="http://schemas.microsoft.com/office/drawing/2017/model3d" xmlns:o="urn:schemas-microsoft-com:office:office" xmlns:r="http://schemas.openxmlformats.org/officeDocument/2006/relationships" xmlns:m="http://schemas.openxmlformats.org/officeDocument/2006/math" xmlns:v="urn:schemas-microsoft-com:vml" xmlns:wp14="http://schemas.microsoft.com/office/word/2010/wordprocessingDrawing" xmlns:wp="http://schemas.openxmlformats.org/drawingml/2006/wordprocessingDrawing" xmlns:w10="urn:schemas-microsoft-com:office:word" xmlns:w="http://schemas.openxmlformats.org/wordprocessingml/2006/main" xmlns:w14="http://schemas.microsoft.com/office/word/2010/wordml" xmlns:w15="http://schemas.microsoft.com/office/word/2012/wordml" xmlns:w16cid="http://schemas.microsoft.com/office/word/2016/wordml/cid" xmlns:w16se="http://schemas.microsoft.com/office/word/2015/wordml/symex" xmlns:wpg="http://schemas.microsoft.com/office/word/2010/wordprocessingGroup" xmlns:wpi="http://schemas.microsoft.com/office/word/2010/wordprocessingInk" xmlns:wne="http://schemas.microsoft.com/office/word/2006/wordml" xmlns:wps="http://schemas.microsoft.com/office/word/2010/wordprocessingShape" mc:Ignorable="w14 w15 w16se w16cid wp14">
+<w:document xmlns:wpc="http://schemas.microsoft.com/office/word/2010/wordprocessingCanvas" xmlns:mc="http://schemas.openxmlformats.org/markup-compatibility/2006" xmlns:o="urn:schemas-microsoft-com:office:office" xmlns:r="http://schemas.openxmlformats.org/officeDocument/2006/relationships" xmlns:m="http://schemas.openxmlformats.org/officeDocument/2006/math" xmlns:v="urn:schemas-microsoft-com:vml" xmlns:wp14="http://schemas.microsoft.com/office/word/2010/wordprocessingDrawing" xmlns:wp="http://schemas.openxmlformats.org/drawingml/2006/wordprocessingDrawing" xmlns:w10="urn:schemas-microsoft-com:office:word" xmlns:w="http://schemas.openxmlformats.org/wordprocessingml/2006/main" xmlns:w14="http://schemas.microsoft.com/office/word/2010/wordml" xmlns:w15="http://schemas.microsoft.com/office/word/2012/wordml" xmlns:wpg="http://schemas.microsoft.com/office/word/2010/wordprocessingGroup" xmlns:wpi="http://schemas.microsoft.com/office/word/2010/wordprocessingInk" xmlns:wne="http://schemas.microsoft.com/office/word/2006/wordml" xmlns:wps="http://schemas.microsoft.com/office/word/2010/wordprocessingShape" mc:Ignorable="w14 w15 wp14">
   <w:body>
     <w:p>
       <w:pPr>
@@ -667,7 +667,7 @@
       <w:sdtContent>
         <w:p>
           <w:pPr>
-            <w:pStyle w:val="TtuloTDC"/>
+            <w:pStyle w:val="TtulodeTDC"/>
             <w:rPr>
               <w:rFonts w:ascii="Arial" w:hAnsi="Arial" w:cs="Arial"/>
               <w:b/>
@@ -686,8 +686,6 @@
             </w:rPr>
             <w:t>Tabla de contenido</w:t>
           </w:r>
-          <w:bookmarkStart w:id="0" w:name="_GoBack"/>
-          <w:bookmarkEnd w:id="0"/>
         </w:p>
         <w:p>
           <w:pPr>
@@ -1569,7 +1567,7 @@
           <w:szCs w:val="28"/>
         </w:rPr>
       </w:pPr>
-      <w:bookmarkStart w:id="1" w:name="_Toc535818829"/>
+      <w:bookmarkStart w:id="0" w:name="_Toc535818829"/>
       <w:r>
         <w:rPr>
           <w:rFonts w:eastAsia="Questrial"/>
@@ -1580,7 +1578,7 @@
         <w:lastRenderedPageBreak/>
         <w:t>Introducción.</w:t>
       </w:r>
-      <w:bookmarkEnd w:id="1"/>
+      <w:bookmarkEnd w:id="0"/>
     </w:p>
     <w:p>
       <w:pPr>
@@ -2311,7 +2309,7 @@
           <w:szCs w:val="28"/>
         </w:rPr>
       </w:pPr>
-      <w:bookmarkStart w:id="2" w:name="_Toc535818830"/>
+      <w:bookmarkStart w:id="1" w:name="_Toc535818830"/>
       <w:r>
         <w:rPr>
           <w:rFonts w:eastAsia="Questrial"/>
@@ -2322,7 +2320,7 @@
         <w:lastRenderedPageBreak/>
         <w:t>Ámbito del Sistema.</w:t>
       </w:r>
-      <w:bookmarkEnd w:id="2"/>
+      <w:bookmarkEnd w:id="1"/>
     </w:p>
     <w:p>
       <w:pPr>
@@ -3233,7 +3231,7 @@
           <w:szCs w:val="28"/>
         </w:rPr>
       </w:pPr>
-      <w:bookmarkStart w:id="3" w:name="_Toc535818831"/>
+      <w:bookmarkStart w:id="2" w:name="_Toc535818831"/>
       <w:r>
         <w:rPr>
           <w:rFonts w:eastAsia="Questrial"/>
@@ -3243,7 +3241,7 @@
         </w:rPr>
         <w:t>Arquitectura del Sistema.</w:t>
       </w:r>
-      <w:bookmarkEnd w:id="3"/>
+      <w:bookmarkEnd w:id="2"/>
     </w:p>
     <w:p>
       <w:pPr>
@@ -3662,7 +3660,7 @@
           <w:szCs w:val="28"/>
         </w:rPr>
       </w:pPr>
-      <w:bookmarkStart w:id="4" w:name="_Toc535818832"/>
+      <w:bookmarkStart w:id="3" w:name="_Toc535818832"/>
       <w:r>
         <w:rPr>
           <w:rFonts w:eastAsia="Questrial"/>
@@ -3673,7 +3671,7 @@
         <w:lastRenderedPageBreak/>
         <w:t>Pruebas.</w:t>
       </w:r>
-      <w:bookmarkEnd w:id="4"/>
+      <w:bookmarkEnd w:id="3"/>
     </w:p>
     <w:p>
       <w:pPr>
@@ -3795,7 +3793,7 @@
           <w:szCs w:val="28"/>
         </w:rPr>
       </w:pPr>
-      <w:bookmarkStart w:id="5" w:name="_Toc535818833"/>
+      <w:bookmarkStart w:id="4" w:name="_Toc535818833"/>
       <w:r>
         <w:rPr>
           <w:rFonts w:eastAsia="Questrial"/>
@@ -3805,7 +3803,7 @@
         </w:rPr>
         <w:t>Reflexión.</w:t>
       </w:r>
-      <w:bookmarkEnd w:id="5"/>
+      <w:bookmarkEnd w:id="4"/>
     </w:p>
     <w:p>
       <w:pPr>
@@ -4685,7 +4683,7 @@
           <w:szCs w:val="28"/>
         </w:rPr>
       </w:pPr>
-      <w:bookmarkStart w:id="6" w:name="_Toc535818834"/>
+      <w:bookmarkStart w:id="5" w:name="_Toc535818834"/>
       <w:r>
         <w:rPr>
           <w:rFonts w:eastAsia="Questrial"/>
@@ -4696,7 +4694,7 @@
         <w:lastRenderedPageBreak/>
         <w:t>Apéndices.</w:t>
       </w:r>
-      <w:bookmarkEnd w:id="6"/>
+      <w:bookmarkEnd w:id="5"/>
     </w:p>
     <w:p>
       <w:pPr>
@@ -4852,6 +4850,7 @@
       <w:r>
         <w:rPr>
           <w:noProof/>
+          <w:lang w:val="es-CR" w:eastAsia="es-CR"/>
         </w:rPr>
         <w:drawing>
           <wp:inline distT="0" distB="0" distL="0" distR="0" wp14:anchorId="420D2AA0" wp14:editId="0E2903FC">
@@ -5008,11 +5007,1816 @@
       <w:pPr>
         <w:rPr>
           <w:rFonts w:eastAsia="Questrial"/>
-          <w:b/>
-          <w:sz w:val="24"/>
-          <w:szCs w:val="28"/>
-        </w:rPr>
-      </w:pPr>
+          <w:sz w:val="24"/>
+          <w:szCs w:val="28"/>
+        </w:rPr>
+      </w:pPr>
+      <w:bookmarkStart w:id="6" w:name="_GoBack"/>
+      <w:r>
+        <w:rPr>
+          <w:rFonts w:eastAsia="Questrial"/>
+          <w:sz w:val="24"/>
+          <w:szCs w:val="28"/>
+        </w:rPr>
+        <w:t>@echo off</w:t>
+      </w:r>
+    </w:p>
+    <w:p>
+      <w:pPr>
+        <w:rPr>
+          <w:rFonts w:eastAsia="Questrial"/>
+          <w:sz w:val="24"/>
+          <w:szCs w:val="28"/>
+        </w:rPr>
+      </w:pPr>
+    </w:p>
+    <w:p>
+      <w:pPr>
+        <w:rPr>
+          <w:rFonts w:eastAsia="Questrial"/>
+          <w:sz w:val="24"/>
+          <w:szCs w:val="28"/>
+        </w:rPr>
+      </w:pPr>
+      <w:proofErr w:type="spellStart"/>
+      <w:proofErr w:type="gramStart"/>
+      <w:r>
+        <w:rPr>
+          <w:rFonts w:eastAsia="Questrial"/>
+          <w:sz w:val="24"/>
+          <w:szCs w:val="28"/>
+        </w:rPr>
+        <w:t>mkdir</w:t>
+      </w:r>
+      <w:proofErr w:type="spellEnd"/>
+      <w:proofErr w:type="gramEnd"/>
+      <w:r>
+        <w:rPr>
+          <w:rFonts w:eastAsia="Questrial"/>
+          <w:sz w:val="24"/>
+          <w:szCs w:val="28"/>
+        </w:rPr>
+        <w:t xml:space="preserve"> </w:t>
+      </w:r>
+      <w:proofErr w:type="spellStart"/>
+      <w:r>
+        <w:rPr>
+          <w:rFonts w:eastAsia="Questrial"/>
+          <w:sz w:val="24"/>
+          <w:szCs w:val="28"/>
+        </w:rPr>
+        <w:t>temp</w:t>
+      </w:r>
+      <w:proofErr w:type="spellEnd"/>
+    </w:p>
+    <w:p>
+      <w:pPr>
+        <w:rPr>
+          <w:rFonts w:eastAsia="Questrial"/>
+          <w:sz w:val="24"/>
+          <w:szCs w:val="28"/>
+        </w:rPr>
+      </w:pPr>
+      <w:proofErr w:type="spellStart"/>
+      <w:proofErr w:type="gramStart"/>
+      <w:r>
+        <w:rPr>
+          <w:rFonts w:eastAsia="Questrial"/>
+          <w:sz w:val="24"/>
+          <w:szCs w:val="28"/>
+        </w:rPr>
+        <w:t>copy</w:t>
+      </w:r>
+      <w:proofErr w:type="spellEnd"/>
+      <w:proofErr w:type="gramEnd"/>
+      <w:r>
+        <w:rPr>
+          <w:rFonts w:eastAsia="Questrial"/>
+          <w:sz w:val="24"/>
+          <w:szCs w:val="28"/>
+        </w:rPr>
+        <w:t xml:space="preserve"> </w:t>
+      </w:r>
+      <w:proofErr w:type="spellStart"/>
+      <w:r>
+        <w:rPr>
+          <w:rFonts w:eastAsia="Questrial"/>
+          <w:sz w:val="24"/>
+          <w:szCs w:val="28"/>
+        </w:rPr>
+        <w:t>Code</w:t>
+      </w:r>
+      <w:proofErr w:type="spellEnd"/>
+      <w:r>
+        <w:rPr>
+          <w:rFonts w:eastAsia="Questrial"/>
+          <w:sz w:val="24"/>
+          <w:szCs w:val="28"/>
+        </w:rPr>
+        <w:t>\</w:t>
+      </w:r>
+      <w:proofErr w:type="spellStart"/>
+      <w:r>
+        <w:rPr>
+          <w:rFonts w:eastAsia="Questrial"/>
+          <w:sz w:val="24"/>
+          <w:szCs w:val="28"/>
+        </w:rPr>
+        <w:t>Misc</w:t>
+      </w:r>
+      <w:proofErr w:type="spellEnd"/>
+      <w:r>
+        <w:rPr>
+          <w:rFonts w:eastAsia="Questrial"/>
+          <w:sz w:val="24"/>
+          <w:szCs w:val="28"/>
+        </w:rPr>
+        <w:t>\</w:t>
+      </w:r>
+      <w:proofErr w:type="spellStart"/>
+      <w:r>
+        <w:rPr>
+          <w:rFonts w:eastAsia="Questrial"/>
+          <w:sz w:val="24"/>
+          <w:szCs w:val="28"/>
+        </w:rPr>
+        <w:t>ErrorReporter</w:t>
+      </w:r>
+      <w:proofErr w:type="spellEnd"/>
+      <w:r>
+        <w:rPr>
+          <w:rFonts w:eastAsia="Questrial"/>
+          <w:sz w:val="24"/>
+          <w:szCs w:val="28"/>
+        </w:rPr>
+        <w:t xml:space="preserve">\*.* </w:t>
+      </w:r>
+      <w:proofErr w:type="spellStart"/>
+      <w:r>
+        <w:rPr>
+          <w:rFonts w:eastAsia="Questrial"/>
+          <w:sz w:val="24"/>
+          <w:szCs w:val="28"/>
+        </w:rPr>
+        <w:t>temp</w:t>
+      </w:r>
+      <w:proofErr w:type="spellEnd"/>
+    </w:p>
+    <w:p>
+      <w:pPr>
+        <w:rPr>
+          <w:rFonts w:eastAsia="Questrial"/>
+          <w:sz w:val="24"/>
+          <w:szCs w:val="28"/>
+        </w:rPr>
+      </w:pPr>
+      <w:proofErr w:type="spellStart"/>
+      <w:proofErr w:type="gramStart"/>
+      <w:r>
+        <w:rPr>
+          <w:rFonts w:eastAsia="Questrial"/>
+          <w:sz w:val="24"/>
+          <w:szCs w:val="28"/>
+        </w:rPr>
+        <w:t>copy</w:t>
+      </w:r>
+      <w:proofErr w:type="spellEnd"/>
+      <w:proofErr w:type="gramEnd"/>
+      <w:r>
+        <w:rPr>
+          <w:rFonts w:eastAsia="Questrial"/>
+          <w:sz w:val="24"/>
+          <w:szCs w:val="28"/>
+        </w:rPr>
+        <w:t xml:space="preserve"> </w:t>
+      </w:r>
+      <w:proofErr w:type="spellStart"/>
+      <w:r>
+        <w:rPr>
+          <w:rFonts w:eastAsia="Questrial"/>
+          <w:sz w:val="24"/>
+          <w:szCs w:val="28"/>
+        </w:rPr>
+        <w:t>Code</w:t>
+      </w:r>
+      <w:proofErr w:type="spellEnd"/>
+      <w:r>
+        <w:rPr>
+          <w:rFonts w:eastAsia="Questrial"/>
+          <w:sz w:val="24"/>
+          <w:szCs w:val="28"/>
+        </w:rPr>
+        <w:t>\</w:t>
+      </w:r>
+      <w:proofErr w:type="spellStart"/>
+      <w:r>
+        <w:rPr>
+          <w:rFonts w:eastAsia="Questrial"/>
+          <w:sz w:val="24"/>
+          <w:szCs w:val="28"/>
+        </w:rPr>
+        <w:t>Misc</w:t>
+      </w:r>
+      <w:proofErr w:type="spellEnd"/>
+      <w:r>
+        <w:rPr>
+          <w:rFonts w:eastAsia="Questrial"/>
+          <w:sz w:val="24"/>
+          <w:szCs w:val="28"/>
+        </w:rPr>
+        <w:t>\</w:t>
+      </w:r>
+      <w:proofErr w:type="spellStart"/>
+      <w:r>
+        <w:rPr>
+          <w:rFonts w:eastAsia="Questrial"/>
+          <w:sz w:val="24"/>
+          <w:szCs w:val="28"/>
+        </w:rPr>
+        <w:t>Printers</w:t>
+      </w:r>
+      <w:proofErr w:type="spellEnd"/>
+      <w:r>
+        <w:rPr>
+          <w:rFonts w:eastAsia="Questrial"/>
+          <w:sz w:val="24"/>
+          <w:szCs w:val="28"/>
+        </w:rPr>
+        <w:t xml:space="preserve">\*.* </w:t>
+      </w:r>
+      <w:proofErr w:type="spellStart"/>
+      <w:r>
+        <w:rPr>
+          <w:rFonts w:eastAsia="Questrial"/>
+          <w:sz w:val="24"/>
+          <w:szCs w:val="28"/>
+        </w:rPr>
+        <w:t>temp</w:t>
+      </w:r>
+      <w:proofErr w:type="spellEnd"/>
+    </w:p>
+    <w:p>
+      <w:pPr>
+        <w:rPr>
+          <w:rFonts w:eastAsia="Questrial"/>
+          <w:sz w:val="24"/>
+          <w:szCs w:val="28"/>
+        </w:rPr>
+      </w:pPr>
+      <w:proofErr w:type="spellStart"/>
+      <w:proofErr w:type="gramStart"/>
+      <w:r>
+        <w:rPr>
+          <w:rFonts w:eastAsia="Questrial"/>
+          <w:sz w:val="24"/>
+          <w:szCs w:val="28"/>
+        </w:rPr>
+        <w:t>copy</w:t>
+      </w:r>
+      <w:proofErr w:type="spellEnd"/>
+      <w:proofErr w:type="gramEnd"/>
+      <w:r>
+        <w:rPr>
+          <w:rFonts w:eastAsia="Questrial"/>
+          <w:sz w:val="24"/>
+          <w:szCs w:val="28"/>
+        </w:rPr>
+        <w:t xml:space="preserve"> </w:t>
+      </w:r>
+      <w:proofErr w:type="spellStart"/>
+      <w:r>
+        <w:rPr>
+          <w:rFonts w:eastAsia="Questrial"/>
+          <w:sz w:val="24"/>
+          <w:szCs w:val="28"/>
+        </w:rPr>
+        <w:t>Code</w:t>
+      </w:r>
+      <w:proofErr w:type="spellEnd"/>
+      <w:r>
+        <w:rPr>
+          <w:rFonts w:eastAsia="Questrial"/>
+          <w:sz w:val="24"/>
+          <w:szCs w:val="28"/>
+        </w:rPr>
+        <w:t>\</w:t>
+      </w:r>
+      <w:proofErr w:type="spellStart"/>
+      <w:r>
+        <w:rPr>
+          <w:rFonts w:eastAsia="Questrial"/>
+          <w:sz w:val="24"/>
+          <w:szCs w:val="28"/>
+        </w:rPr>
+        <w:t>SyntacticAnalyzer</w:t>
+      </w:r>
+      <w:proofErr w:type="spellEnd"/>
+      <w:r>
+        <w:rPr>
+          <w:rFonts w:eastAsia="Questrial"/>
+          <w:sz w:val="24"/>
+          <w:szCs w:val="28"/>
+        </w:rPr>
+        <w:t xml:space="preserve">\*.* </w:t>
+      </w:r>
+      <w:proofErr w:type="spellStart"/>
+      <w:r>
+        <w:rPr>
+          <w:rFonts w:eastAsia="Questrial"/>
+          <w:sz w:val="24"/>
+          <w:szCs w:val="28"/>
+        </w:rPr>
+        <w:t>temp</w:t>
+      </w:r>
+      <w:proofErr w:type="spellEnd"/>
+    </w:p>
+    <w:p>
+      <w:pPr>
+        <w:rPr>
+          <w:rFonts w:eastAsia="Questrial"/>
+          <w:sz w:val="24"/>
+          <w:szCs w:val="28"/>
+        </w:rPr>
+      </w:pPr>
+      <w:proofErr w:type="spellStart"/>
+      <w:proofErr w:type="gramStart"/>
+      <w:r>
+        <w:rPr>
+          <w:rFonts w:eastAsia="Questrial"/>
+          <w:sz w:val="24"/>
+          <w:szCs w:val="28"/>
+        </w:rPr>
+        <w:t>copy</w:t>
+      </w:r>
+      <w:proofErr w:type="spellEnd"/>
+      <w:proofErr w:type="gramEnd"/>
+      <w:r>
+        <w:rPr>
+          <w:rFonts w:eastAsia="Questrial"/>
+          <w:sz w:val="24"/>
+          <w:szCs w:val="28"/>
+        </w:rPr>
+        <w:t xml:space="preserve"> </w:t>
+      </w:r>
+      <w:proofErr w:type="spellStart"/>
+      <w:r>
+        <w:rPr>
+          <w:rFonts w:eastAsia="Questrial"/>
+          <w:sz w:val="24"/>
+          <w:szCs w:val="28"/>
+        </w:rPr>
+        <w:t>Code</w:t>
+      </w:r>
+      <w:proofErr w:type="spellEnd"/>
+      <w:r>
+        <w:rPr>
+          <w:rFonts w:eastAsia="Questrial"/>
+          <w:sz w:val="24"/>
+          <w:szCs w:val="28"/>
+        </w:rPr>
+        <w:t>\</w:t>
+      </w:r>
+      <w:proofErr w:type="spellStart"/>
+      <w:r>
+        <w:rPr>
+          <w:rFonts w:eastAsia="Questrial"/>
+          <w:sz w:val="24"/>
+          <w:szCs w:val="28"/>
+        </w:rPr>
+        <w:t>CodeGenerator</w:t>
+      </w:r>
+      <w:proofErr w:type="spellEnd"/>
+      <w:r>
+        <w:rPr>
+          <w:rFonts w:eastAsia="Questrial"/>
+          <w:sz w:val="24"/>
+          <w:szCs w:val="28"/>
+        </w:rPr>
+        <w:t xml:space="preserve">\*.* </w:t>
+      </w:r>
+      <w:proofErr w:type="spellStart"/>
+      <w:r>
+        <w:rPr>
+          <w:rFonts w:eastAsia="Questrial"/>
+          <w:sz w:val="24"/>
+          <w:szCs w:val="28"/>
+        </w:rPr>
+        <w:t>temp</w:t>
+      </w:r>
+      <w:proofErr w:type="spellEnd"/>
+    </w:p>
+    <w:p>
+      <w:pPr>
+        <w:rPr>
+          <w:rFonts w:eastAsia="Questrial"/>
+          <w:sz w:val="24"/>
+          <w:szCs w:val="28"/>
+        </w:rPr>
+      </w:pPr>
+      <w:proofErr w:type="spellStart"/>
+      <w:proofErr w:type="gramStart"/>
+      <w:r>
+        <w:rPr>
+          <w:rFonts w:eastAsia="Questrial"/>
+          <w:sz w:val="24"/>
+          <w:szCs w:val="28"/>
+        </w:rPr>
+        <w:t>copy</w:t>
+      </w:r>
+      <w:proofErr w:type="spellEnd"/>
+      <w:proofErr w:type="gramEnd"/>
+      <w:r>
+        <w:rPr>
+          <w:rFonts w:eastAsia="Questrial"/>
+          <w:sz w:val="24"/>
+          <w:szCs w:val="28"/>
+        </w:rPr>
+        <w:t xml:space="preserve"> </w:t>
+      </w:r>
+      <w:proofErr w:type="spellStart"/>
+      <w:r>
+        <w:rPr>
+          <w:rFonts w:eastAsia="Questrial"/>
+          <w:sz w:val="24"/>
+          <w:szCs w:val="28"/>
+        </w:rPr>
+        <w:t>Code</w:t>
+      </w:r>
+      <w:proofErr w:type="spellEnd"/>
+      <w:r>
+        <w:rPr>
+          <w:rFonts w:eastAsia="Questrial"/>
+          <w:sz w:val="24"/>
+          <w:szCs w:val="28"/>
+        </w:rPr>
+        <w:t>\</w:t>
+      </w:r>
+      <w:proofErr w:type="spellStart"/>
+      <w:r>
+        <w:rPr>
+          <w:rFonts w:eastAsia="Questrial"/>
+          <w:sz w:val="24"/>
+          <w:szCs w:val="28"/>
+        </w:rPr>
+        <w:t>ContextualAnalyzer</w:t>
+      </w:r>
+      <w:proofErr w:type="spellEnd"/>
+      <w:r>
+        <w:rPr>
+          <w:rFonts w:eastAsia="Questrial"/>
+          <w:sz w:val="24"/>
+          <w:szCs w:val="28"/>
+        </w:rPr>
+        <w:t xml:space="preserve">\*.* </w:t>
+      </w:r>
+      <w:proofErr w:type="spellStart"/>
+      <w:r>
+        <w:rPr>
+          <w:rFonts w:eastAsia="Questrial"/>
+          <w:sz w:val="24"/>
+          <w:szCs w:val="28"/>
+        </w:rPr>
+        <w:t>temp</w:t>
+      </w:r>
+      <w:proofErr w:type="spellEnd"/>
+    </w:p>
+    <w:p>
+      <w:pPr>
+        <w:rPr>
+          <w:rFonts w:eastAsia="Questrial"/>
+          <w:sz w:val="24"/>
+          <w:szCs w:val="28"/>
+        </w:rPr>
+      </w:pPr>
+      <w:proofErr w:type="spellStart"/>
+      <w:proofErr w:type="gramStart"/>
+      <w:r>
+        <w:rPr>
+          <w:rFonts w:eastAsia="Questrial"/>
+          <w:sz w:val="24"/>
+          <w:szCs w:val="28"/>
+        </w:rPr>
+        <w:t>copy</w:t>
+      </w:r>
+      <w:proofErr w:type="spellEnd"/>
+      <w:proofErr w:type="gramEnd"/>
+      <w:r>
+        <w:rPr>
+          <w:rFonts w:eastAsia="Questrial"/>
+          <w:sz w:val="24"/>
+          <w:szCs w:val="28"/>
+        </w:rPr>
+        <w:t xml:space="preserve"> Code\Compiler.ml </w:t>
+      </w:r>
+      <w:proofErr w:type="spellStart"/>
+      <w:r>
+        <w:rPr>
+          <w:rFonts w:eastAsia="Questrial"/>
+          <w:sz w:val="24"/>
+          <w:szCs w:val="28"/>
+        </w:rPr>
+        <w:t>temp</w:t>
+      </w:r>
+      <w:proofErr w:type="spellEnd"/>
+    </w:p>
+    <w:p>
+      <w:pPr>
+        <w:rPr>
+          <w:rFonts w:eastAsia="Questrial"/>
+          <w:sz w:val="24"/>
+          <w:szCs w:val="28"/>
+        </w:rPr>
+      </w:pPr>
+    </w:p>
+    <w:p>
+      <w:pPr>
+        <w:rPr>
+          <w:rFonts w:eastAsia="Questrial"/>
+          <w:sz w:val="24"/>
+          <w:szCs w:val="28"/>
+        </w:rPr>
+      </w:pPr>
+      <w:proofErr w:type="gramStart"/>
+      <w:r>
+        <w:rPr>
+          <w:rFonts w:eastAsia="Questrial"/>
+          <w:sz w:val="24"/>
+          <w:szCs w:val="28"/>
+        </w:rPr>
+        <w:t>cd</w:t>
+      </w:r>
+      <w:proofErr w:type="gramEnd"/>
+      <w:r>
+        <w:rPr>
+          <w:rFonts w:eastAsia="Questrial"/>
+          <w:sz w:val="24"/>
+          <w:szCs w:val="28"/>
+        </w:rPr>
+        <w:t xml:space="preserve"> </w:t>
+      </w:r>
+      <w:proofErr w:type="spellStart"/>
+      <w:r>
+        <w:rPr>
+          <w:rFonts w:eastAsia="Questrial"/>
+          <w:sz w:val="24"/>
+          <w:szCs w:val="28"/>
+        </w:rPr>
+        <w:t>temp</w:t>
+      </w:r>
+      <w:proofErr w:type="spellEnd"/>
+    </w:p>
+    <w:p>
+      <w:pPr>
+        <w:rPr>
+          <w:rFonts w:eastAsia="Questrial"/>
+          <w:sz w:val="24"/>
+          <w:szCs w:val="28"/>
+        </w:rPr>
+      </w:pPr>
+    </w:p>
+    <w:p>
+      <w:pPr>
+        <w:rPr>
+          <w:rFonts w:eastAsia="Questrial"/>
+          <w:sz w:val="24"/>
+          <w:szCs w:val="28"/>
+        </w:rPr>
+      </w:pPr>
+    </w:p>
+    <w:p>
+      <w:pPr>
+        <w:rPr>
+          <w:rFonts w:eastAsia="Questrial"/>
+          <w:sz w:val="24"/>
+          <w:szCs w:val="28"/>
+        </w:rPr>
+      </w:pPr>
+      <w:proofErr w:type="spellStart"/>
+      <w:proofErr w:type="gramStart"/>
+      <w:r>
+        <w:rPr>
+          <w:rFonts w:eastAsia="Questrial"/>
+          <w:sz w:val="24"/>
+          <w:szCs w:val="28"/>
+        </w:rPr>
+        <w:t>ocamlc</w:t>
+      </w:r>
+      <w:proofErr w:type="spellEnd"/>
+      <w:proofErr w:type="gramEnd"/>
+      <w:r>
+        <w:rPr>
+          <w:rFonts w:eastAsia="Questrial"/>
+          <w:sz w:val="24"/>
+          <w:szCs w:val="28"/>
+        </w:rPr>
+        <w:t xml:space="preserve"> -c </w:t>
+      </w:r>
+      <w:proofErr w:type="spellStart"/>
+      <w:r>
+        <w:rPr>
+          <w:rFonts w:eastAsia="Questrial"/>
+          <w:sz w:val="24"/>
+          <w:szCs w:val="28"/>
+        </w:rPr>
+        <w:t>ErrorReporter.mli</w:t>
+      </w:r>
+      <w:proofErr w:type="spellEnd"/>
+    </w:p>
+    <w:p>
+      <w:pPr>
+        <w:rPr>
+          <w:rFonts w:eastAsia="Questrial"/>
+          <w:sz w:val="24"/>
+          <w:szCs w:val="28"/>
+        </w:rPr>
+      </w:pPr>
+      <w:proofErr w:type="spellStart"/>
+      <w:proofErr w:type="gramStart"/>
+      <w:r>
+        <w:rPr>
+          <w:rFonts w:eastAsia="Questrial"/>
+          <w:sz w:val="24"/>
+          <w:szCs w:val="28"/>
+        </w:rPr>
+        <w:t>ocamlc</w:t>
+      </w:r>
+      <w:proofErr w:type="spellEnd"/>
+      <w:proofErr w:type="gramEnd"/>
+      <w:r>
+        <w:rPr>
+          <w:rFonts w:eastAsia="Questrial"/>
+          <w:sz w:val="24"/>
+          <w:szCs w:val="28"/>
+        </w:rPr>
+        <w:t xml:space="preserve"> -c </w:t>
+      </w:r>
+      <w:proofErr w:type="spellStart"/>
+      <w:r>
+        <w:rPr>
+          <w:rFonts w:eastAsia="Questrial"/>
+          <w:sz w:val="24"/>
+          <w:szCs w:val="28"/>
+        </w:rPr>
+        <w:t>RuntimeEntity.mli</w:t>
+      </w:r>
+      <w:proofErr w:type="spellEnd"/>
+    </w:p>
+    <w:p>
+      <w:pPr>
+        <w:rPr>
+          <w:rFonts w:eastAsia="Questrial"/>
+          <w:sz w:val="24"/>
+          <w:szCs w:val="28"/>
+        </w:rPr>
+      </w:pPr>
+      <w:proofErr w:type="spellStart"/>
+      <w:proofErr w:type="gramStart"/>
+      <w:r>
+        <w:rPr>
+          <w:rFonts w:eastAsia="Questrial"/>
+          <w:sz w:val="24"/>
+          <w:szCs w:val="28"/>
+        </w:rPr>
+        <w:t>ocamlc</w:t>
+      </w:r>
+      <w:proofErr w:type="spellEnd"/>
+      <w:proofErr w:type="gramEnd"/>
+      <w:r>
+        <w:rPr>
+          <w:rFonts w:eastAsia="Questrial"/>
+          <w:sz w:val="24"/>
+          <w:szCs w:val="28"/>
+        </w:rPr>
+        <w:t xml:space="preserve"> -c </w:t>
+      </w:r>
+      <w:proofErr w:type="spellStart"/>
+      <w:r>
+        <w:rPr>
+          <w:rFonts w:eastAsia="Questrial"/>
+          <w:sz w:val="24"/>
+          <w:szCs w:val="28"/>
+        </w:rPr>
+        <w:t>Ast.mli</w:t>
+      </w:r>
+      <w:proofErr w:type="spellEnd"/>
+    </w:p>
+    <w:p>
+      <w:pPr>
+        <w:rPr>
+          <w:rFonts w:eastAsia="Questrial"/>
+          <w:sz w:val="24"/>
+          <w:szCs w:val="28"/>
+        </w:rPr>
+      </w:pPr>
+      <w:proofErr w:type="spellStart"/>
+      <w:proofErr w:type="gramStart"/>
+      <w:r>
+        <w:rPr>
+          <w:rFonts w:eastAsia="Questrial"/>
+          <w:sz w:val="24"/>
+          <w:szCs w:val="28"/>
+        </w:rPr>
+        <w:t>ocamlc</w:t>
+      </w:r>
+      <w:proofErr w:type="spellEnd"/>
+      <w:proofErr w:type="gramEnd"/>
+      <w:r>
+        <w:rPr>
+          <w:rFonts w:eastAsia="Questrial"/>
+          <w:sz w:val="24"/>
+          <w:szCs w:val="28"/>
+        </w:rPr>
+        <w:t xml:space="preserve"> -c </w:t>
+      </w:r>
+      <w:proofErr w:type="spellStart"/>
+      <w:r>
+        <w:rPr>
+          <w:rFonts w:eastAsia="Questrial"/>
+          <w:sz w:val="24"/>
+          <w:szCs w:val="28"/>
+        </w:rPr>
+        <w:t>TreeDrawer.mli</w:t>
+      </w:r>
+      <w:proofErr w:type="spellEnd"/>
+    </w:p>
+    <w:p>
+      <w:pPr>
+        <w:rPr>
+          <w:rFonts w:eastAsia="Questrial"/>
+          <w:sz w:val="24"/>
+          <w:szCs w:val="28"/>
+        </w:rPr>
+      </w:pPr>
+      <w:proofErr w:type="spellStart"/>
+      <w:proofErr w:type="gramStart"/>
+      <w:r>
+        <w:rPr>
+          <w:rFonts w:eastAsia="Questrial"/>
+          <w:sz w:val="24"/>
+          <w:szCs w:val="28"/>
+        </w:rPr>
+        <w:t>ocamlc</w:t>
+      </w:r>
+      <w:proofErr w:type="spellEnd"/>
+      <w:proofErr w:type="gramEnd"/>
+      <w:r>
+        <w:rPr>
+          <w:rFonts w:eastAsia="Questrial"/>
+          <w:sz w:val="24"/>
+          <w:szCs w:val="28"/>
+        </w:rPr>
+        <w:t xml:space="preserve"> -c </w:t>
+      </w:r>
+      <w:proofErr w:type="spellStart"/>
+      <w:r>
+        <w:rPr>
+          <w:rFonts w:eastAsia="Questrial"/>
+          <w:sz w:val="24"/>
+          <w:szCs w:val="28"/>
+        </w:rPr>
+        <w:t>Token.mli</w:t>
+      </w:r>
+      <w:proofErr w:type="spellEnd"/>
+    </w:p>
+    <w:p>
+      <w:pPr>
+        <w:rPr>
+          <w:rFonts w:eastAsia="Questrial"/>
+          <w:sz w:val="24"/>
+          <w:szCs w:val="28"/>
+        </w:rPr>
+      </w:pPr>
+      <w:proofErr w:type="spellStart"/>
+      <w:proofErr w:type="gramStart"/>
+      <w:r>
+        <w:rPr>
+          <w:rFonts w:eastAsia="Questrial"/>
+          <w:sz w:val="24"/>
+          <w:szCs w:val="28"/>
+        </w:rPr>
+        <w:t>ocamlc</w:t>
+      </w:r>
+      <w:proofErr w:type="spellEnd"/>
+      <w:proofErr w:type="gramEnd"/>
+      <w:r>
+        <w:rPr>
+          <w:rFonts w:eastAsia="Questrial"/>
+          <w:sz w:val="24"/>
+          <w:szCs w:val="28"/>
+        </w:rPr>
+        <w:t xml:space="preserve"> -c </w:t>
+      </w:r>
+      <w:proofErr w:type="spellStart"/>
+      <w:r>
+        <w:rPr>
+          <w:rFonts w:eastAsia="Questrial"/>
+          <w:sz w:val="24"/>
+          <w:szCs w:val="28"/>
+        </w:rPr>
+        <w:t>Parser.mli</w:t>
+      </w:r>
+      <w:proofErr w:type="spellEnd"/>
+    </w:p>
+    <w:p>
+      <w:pPr>
+        <w:rPr>
+          <w:rFonts w:eastAsia="Questrial"/>
+          <w:sz w:val="24"/>
+          <w:szCs w:val="28"/>
+        </w:rPr>
+      </w:pPr>
+      <w:proofErr w:type="spellStart"/>
+      <w:proofErr w:type="gramStart"/>
+      <w:r>
+        <w:rPr>
+          <w:rFonts w:eastAsia="Questrial"/>
+          <w:sz w:val="24"/>
+          <w:szCs w:val="28"/>
+        </w:rPr>
+        <w:t>ocamlc</w:t>
+      </w:r>
+      <w:proofErr w:type="spellEnd"/>
+      <w:proofErr w:type="gramEnd"/>
+      <w:r>
+        <w:rPr>
+          <w:rFonts w:eastAsia="Questrial"/>
+          <w:sz w:val="24"/>
+          <w:szCs w:val="28"/>
+        </w:rPr>
+        <w:t xml:space="preserve"> -c </w:t>
+      </w:r>
+      <w:proofErr w:type="spellStart"/>
+      <w:r>
+        <w:rPr>
+          <w:rFonts w:eastAsia="Questrial"/>
+          <w:sz w:val="24"/>
+          <w:szCs w:val="28"/>
+        </w:rPr>
+        <w:t>Scanner.mli</w:t>
+      </w:r>
+      <w:proofErr w:type="spellEnd"/>
+    </w:p>
+    <w:p>
+      <w:pPr>
+        <w:rPr>
+          <w:rFonts w:eastAsia="Questrial"/>
+          <w:sz w:val="24"/>
+          <w:szCs w:val="28"/>
+        </w:rPr>
+      </w:pPr>
+      <w:proofErr w:type="spellStart"/>
+      <w:proofErr w:type="gramStart"/>
+      <w:r>
+        <w:rPr>
+          <w:rFonts w:eastAsia="Questrial"/>
+          <w:sz w:val="24"/>
+          <w:szCs w:val="28"/>
+        </w:rPr>
+        <w:t>ocamlc</w:t>
+      </w:r>
+      <w:proofErr w:type="spellEnd"/>
+      <w:proofErr w:type="gramEnd"/>
+      <w:r>
+        <w:rPr>
+          <w:rFonts w:eastAsia="Questrial"/>
+          <w:sz w:val="24"/>
+          <w:szCs w:val="28"/>
+        </w:rPr>
+        <w:t xml:space="preserve"> -c </w:t>
+      </w:r>
+      <w:proofErr w:type="spellStart"/>
+      <w:r>
+        <w:rPr>
+          <w:rFonts w:eastAsia="Questrial"/>
+          <w:sz w:val="24"/>
+          <w:szCs w:val="28"/>
+        </w:rPr>
+        <w:t>Id_entry.mli</w:t>
+      </w:r>
+      <w:proofErr w:type="spellEnd"/>
+    </w:p>
+    <w:p>
+      <w:pPr>
+        <w:rPr>
+          <w:rFonts w:eastAsia="Questrial"/>
+          <w:sz w:val="24"/>
+          <w:szCs w:val="28"/>
+        </w:rPr>
+      </w:pPr>
+      <w:proofErr w:type="spellStart"/>
+      <w:proofErr w:type="gramStart"/>
+      <w:r>
+        <w:rPr>
+          <w:rFonts w:eastAsia="Questrial"/>
+          <w:sz w:val="24"/>
+          <w:szCs w:val="28"/>
+        </w:rPr>
+        <w:t>ocamlc</w:t>
+      </w:r>
+      <w:proofErr w:type="spellEnd"/>
+      <w:proofErr w:type="gramEnd"/>
+      <w:r>
+        <w:rPr>
+          <w:rFonts w:eastAsia="Questrial"/>
+          <w:sz w:val="24"/>
+          <w:szCs w:val="28"/>
+        </w:rPr>
+        <w:t xml:space="preserve"> -c </w:t>
+      </w:r>
+      <w:proofErr w:type="spellStart"/>
+      <w:r>
+        <w:rPr>
+          <w:rFonts w:eastAsia="Questrial"/>
+          <w:sz w:val="24"/>
+          <w:szCs w:val="28"/>
+        </w:rPr>
+        <w:t>IdentificationTable.mli</w:t>
+      </w:r>
+      <w:proofErr w:type="spellEnd"/>
+    </w:p>
+    <w:p>
+      <w:pPr>
+        <w:rPr>
+          <w:rFonts w:eastAsia="Questrial"/>
+          <w:sz w:val="24"/>
+          <w:szCs w:val="28"/>
+        </w:rPr>
+      </w:pPr>
+      <w:proofErr w:type="spellStart"/>
+      <w:proofErr w:type="gramStart"/>
+      <w:r>
+        <w:rPr>
+          <w:rFonts w:eastAsia="Questrial"/>
+          <w:sz w:val="24"/>
+          <w:szCs w:val="28"/>
+        </w:rPr>
+        <w:t>ocamlc</w:t>
+      </w:r>
+      <w:proofErr w:type="spellEnd"/>
+      <w:proofErr w:type="gramEnd"/>
+      <w:r>
+        <w:rPr>
+          <w:rFonts w:eastAsia="Questrial"/>
+          <w:sz w:val="24"/>
+          <w:szCs w:val="28"/>
+        </w:rPr>
+        <w:t xml:space="preserve"> -c </w:t>
+      </w:r>
+      <w:proofErr w:type="spellStart"/>
+      <w:r>
+        <w:rPr>
+          <w:rFonts w:eastAsia="Questrial"/>
+          <w:sz w:val="24"/>
+          <w:szCs w:val="28"/>
+        </w:rPr>
+        <w:t>Checker.mli</w:t>
+      </w:r>
+      <w:proofErr w:type="spellEnd"/>
+    </w:p>
+    <w:p>
+      <w:pPr>
+        <w:rPr>
+          <w:rFonts w:eastAsia="Questrial"/>
+          <w:sz w:val="24"/>
+          <w:szCs w:val="28"/>
+        </w:rPr>
+      </w:pPr>
+      <w:proofErr w:type="spellStart"/>
+      <w:proofErr w:type="gramStart"/>
+      <w:r>
+        <w:rPr>
+          <w:rFonts w:eastAsia="Questrial"/>
+          <w:sz w:val="24"/>
+          <w:szCs w:val="28"/>
+        </w:rPr>
+        <w:t>ocamlc</w:t>
+      </w:r>
+      <w:proofErr w:type="spellEnd"/>
+      <w:proofErr w:type="gramEnd"/>
+      <w:r>
+        <w:rPr>
+          <w:rFonts w:eastAsia="Questrial"/>
+          <w:sz w:val="24"/>
+          <w:szCs w:val="28"/>
+        </w:rPr>
+        <w:t xml:space="preserve"> -c </w:t>
+      </w:r>
+      <w:proofErr w:type="spellStart"/>
+      <w:r>
+        <w:rPr>
+          <w:rFonts w:eastAsia="Questrial"/>
+          <w:sz w:val="24"/>
+          <w:szCs w:val="28"/>
+        </w:rPr>
+        <w:t>TokenPrinter_Pipe.mli</w:t>
+      </w:r>
+      <w:proofErr w:type="spellEnd"/>
+    </w:p>
+    <w:p>
+      <w:pPr>
+        <w:rPr>
+          <w:rFonts w:eastAsia="Questrial"/>
+          <w:sz w:val="24"/>
+          <w:szCs w:val="28"/>
+        </w:rPr>
+      </w:pPr>
+      <w:proofErr w:type="spellStart"/>
+      <w:proofErr w:type="gramStart"/>
+      <w:r>
+        <w:rPr>
+          <w:rFonts w:eastAsia="Questrial"/>
+          <w:sz w:val="24"/>
+          <w:szCs w:val="28"/>
+        </w:rPr>
+        <w:t>ocamlc</w:t>
+      </w:r>
+      <w:proofErr w:type="spellEnd"/>
+      <w:proofErr w:type="gramEnd"/>
+      <w:r>
+        <w:rPr>
+          <w:rFonts w:eastAsia="Questrial"/>
+          <w:sz w:val="24"/>
+          <w:szCs w:val="28"/>
+        </w:rPr>
+        <w:t xml:space="preserve"> -c </w:t>
+      </w:r>
+      <w:proofErr w:type="spellStart"/>
+      <w:r>
+        <w:rPr>
+          <w:rFonts w:eastAsia="Questrial"/>
+          <w:sz w:val="24"/>
+          <w:szCs w:val="28"/>
+        </w:rPr>
+        <w:t>TokenPrinter_XML.mli</w:t>
+      </w:r>
+      <w:proofErr w:type="spellEnd"/>
+    </w:p>
+    <w:p>
+      <w:pPr>
+        <w:rPr>
+          <w:rFonts w:eastAsia="Questrial"/>
+          <w:sz w:val="24"/>
+          <w:szCs w:val="28"/>
+        </w:rPr>
+      </w:pPr>
+      <w:proofErr w:type="spellStart"/>
+      <w:proofErr w:type="gramStart"/>
+      <w:r>
+        <w:rPr>
+          <w:rFonts w:eastAsia="Questrial"/>
+          <w:sz w:val="24"/>
+          <w:szCs w:val="28"/>
+        </w:rPr>
+        <w:t>ocamlc</w:t>
+      </w:r>
+      <w:proofErr w:type="spellEnd"/>
+      <w:proofErr w:type="gramEnd"/>
+      <w:r>
+        <w:rPr>
+          <w:rFonts w:eastAsia="Questrial"/>
+          <w:sz w:val="24"/>
+          <w:szCs w:val="28"/>
+        </w:rPr>
+        <w:t xml:space="preserve"> -c </w:t>
+      </w:r>
+      <w:proofErr w:type="spellStart"/>
+      <w:r>
+        <w:rPr>
+          <w:rFonts w:eastAsia="Questrial"/>
+          <w:sz w:val="24"/>
+          <w:szCs w:val="28"/>
+        </w:rPr>
+        <w:t>TokenPrinter_HTML.mli</w:t>
+      </w:r>
+      <w:proofErr w:type="spellEnd"/>
+    </w:p>
+    <w:p>
+      <w:pPr>
+        <w:rPr>
+          <w:rFonts w:eastAsia="Questrial"/>
+          <w:sz w:val="24"/>
+          <w:szCs w:val="28"/>
+        </w:rPr>
+      </w:pPr>
+      <w:proofErr w:type="spellStart"/>
+      <w:proofErr w:type="gramStart"/>
+      <w:r>
+        <w:rPr>
+          <w:rFonts w:eastAsia="Questrial"/>
+          <w:sz w:val="24"/>
+          <w:szCs w:val="28"/>
+        </w:rPr>
+        <w:t>ocamlc</w:t>
+      </w:r>
+      <w:proofErr w:type="spellEnd"/>
+      <w:proofErr w:type="gramEnd"/>
+      <w:r>
+        <w:rPr>
+          <w:rFonts w:eastAsia="Questrial"/>
+          <w:sz w:val="24"/>
+          <w:szCs w:val="28"/>
+        </w:rPr>
+        <w:t xml:space="preserve"> -c </w:t>
+      </w:r>
+      <w:proofErr w:type="spellStart"/>
+      <w:r>
+        <w:rPr>
+          <w:rFonts w:eastAsia="Questrial"/>
+          <w:sz w:val="24"/>
+          <w:szCs w:val="28"/>
+        </w:rPr>
+        <w:t>IdentificationTablePrinter_XML.mli</w:t>
+      </w:r>
+      <w:proofErr w:type="spellEnd"/>
+    </w:p>
+    <w:p>
+      <w:pPr>
+        <w:rPr>
+          <w:rFonts w:eastAsia="Questrial"/>
+          <w:sz w:val="24"/>
+          <w:szCs w:val="28"/>
+        </w:rPr>
+      </w:pPr>
+    </w:p>
+    <w:p>
+      <w:pPr>
+        <w:rPr>
+          <w:rFonts w:eastAsia="Questrial"/>
+          <w:sz w:val="24"/>
+          <w:szCs w:val="28"/>
+        </w:rPr>
+      </w:pPr>
+      <w:proofErr w:type="spellStart"/>
+      <w:proofErr w:type="gramStart"/>
+      <w:r>
+        <w:rPr>
+          <w:rFonts w:eastAsia="Questrial"/>
+          <w:sz w:val="24"/>
+          <w:szCs w:val="28"/>
+        </w:rPr>
+        <w:t>ocamlc</w:t>
+      </w:r>
+      <w:proofErr w:type="spellEnd"/>
+      <w:proofErr w:type="gramEnd"/>
+      <w:r>
+        <w:rPr>
+          <w:rFonts w:eastAsia="Questrial"/>
+          <w:sz w:val="24"/>
+          <w:szCs w:val="28"/>
+        </w:rPr>
+        <w:t xml:space="preserve"> -c ErrorReporter.ml</w:t>
+      </w:r>
+    </w:p>
+    <w:p>
+      <w:pPr>
+        <w:rPr>
+          <w:rFonts w:eastAsia="Questrial"/>
+          <w:sz w:val="24"/>
+          <w:szCs w:val="28"/>
+        </w:rPr>
+      </w:pPr>
+      <w:proofErr w:type="spellStart"/>
+      <w:proofErr w:type="gramStart"/>
+      <w:r>
+        <w:rPr>
+          <w:rFonts w:eastAsia="Questrial"/>
+          <w:sz w:val="24"/>
+          <w:szCs w:val="28"/>
+        </w:rPr>
+        <w:t>ocamlc</w:t>
+      </w:r>
+      <w:proofErr w:type="spellEnd"/>
+      <w:proofErr w:type="gramEnd"/>
+      <w:r>
+        <w:rPr>
+          <w:rFonts w:eastAsia="Questrial"/>
+          <w:sz w:val="24"/>
+          <w:szCs w:val="28"/>
+        </w:rPr>
+        <w:t xml:space="preserve"> -c TreeDrawer.ml</w:t>
+      </w:r>
+    </w:p>
+    <w:p>
+      <w:pPr>
+        <w:rPr>
+          <w:rFonts w:eastAsia="Questrial"/>
+          <w:sz w:val="24"/>
+          <w:szCs w:val="28"/>
+        </w:rPr>
+      </w:pPr>
+      <w:proofErr w:type="spellStart"/>
+      <w:proofErr w:type="gramStart"/>
+      <w:r>
+        <w:rPr>
+          <w:rFonts w:eastAsia="Questrial"/>
+          <w:sz w:val="24"/>
+          <w:szCs w:val="28"/>
+        </w:rPr>
+        <w:t>ocamlc</w:t>
+      </w:r>
+      <w:proofErr w:type="spellEnd"/>
+      <w:proofErr w:type="gramEnd"/>
+      <w:r>
+        <w:rPr>
+          <w:rFonts w:eastAsia="Questrial"/>
+          <w:sz w:val="24"/>
+          <w:szCs w:val="28"/>
+        </w:rPr>
+        <w:t xml:space="preserve"> -c Parser.ml</w:t>
+      </w:r>
+    </w:p>
+    <w:p>
+      <w:pPr>
+        <w:rPr>
+          <w:rFonts w:eastAsia="Questrial"/>
+          <w:sz w:val="24"/>
+          <w:szCs w:val="28"/>
+        </w:rPr>
+      </w:pPr>
+      <w:proofErr w:type="spellStart"/>
+      <w:proofErr w:type="gramStart"/>
+      <w:r>
+        <w:rPr>
+          <w:rFonts w:eastAsia="Questrial"/>
+          <w:sz w:val="24"/>
+          <w:szCs w:val="28"/>
+        </w:rPr>
+        <w:t>ocamlc</w:t>
+      </w:r>
+      <w:proofErr w:type="spellEnd"/>
+      <w:proofErr w:type="gramEnd"/>
+      <w:r>
+        <w:rPr>
+          <w:rFonts w:eastAsia="Questrial"/>
+          <w:sz w:val="24"/>
+          <w:szCs w:val="28"/>
+        </w:rPr>
+        <w:t xml:space="preserve"> -c Scanner.ml</w:t>
+      </w:r>
+    </w:p>
+    <w:p>
+      <w:pPr>
+        <w:rPr>
+          <w:rFonts w:eastAsia="Questrial"/>
+          <w:sz w:val="24"/>
+          <w:szCs w:val="28"/>
+        </w:rPr>
+      </w:pPr>
+      <w:proofErr w:type="spellStart"/>
+      <w:proofErr w:type="gramStart"/>
+      <w:r>
+        <w:rPr>
+          <w:rFonts w:eastAsia="Questrial"/>
+          <w:sz w:val="24"/>
+          <w:szCs w:val="28"/>
+        </w:rPr>
+        <w:t>ocamlc</w:t>
+      </w:r>
+      <w:proofErr w:type="spellEnd"/>
+      <w:proofErr w:type="gramEnd"/>
+      <w:r>
+        <w:rPr>
+          <w:rFonts w:eastAsia="Questrial"/>
+          <w:sz w:val="24"/>
+          <w:szCs w:val="28"/>
+        </w:rPr>
+        <w:t xml:space="preserve"> -c IdentificationTable.ml</w:t>
+      </w:r>
+    </w:p>
+    <w:p>
+      <w:pPr>
+        <w:rPr>
+          <w:rFonts w:eastAsia="Questrial"/>
+          <w:sz w:val="24"/>
+          <w:szCs w:val="28"/>
+        </w:rPr>
+      </w:pPr>
+      <w:proofErr w:type="spellStart"/>
+      <w:proofErr w:type="gramStart"/>
+      <w:r>
+        <w:rPr>
+          <w:rFonts w:eastAsia="Questrial"/>
+          <w:sz w:val="24"/>
+          <w:szCs w:val="28"/>
+        </w:rPr>
+        <w:t>ocamlc</w:t>
+      </w:r>
+      <w:proofErr w:type="spellEnd"/>
+      <w:proofErr w:type="gramEnd"/>
+      <w:r>
+        <w:rPr>
+          <w:rFonts w:eastAsia="Questrial"/>
+          <w:sz w:val="24"/>
+          <w:szCs w:val="28"/>
+        </w:rPr>
+        <w:t xml:space="preserve"> -c Checker.ml</w:t>
+      </w:r>
+    </w:p>
+    <w:p>
+      <w:pPr>
+        <w:rPr>
+          <w:rFonts w:eastAsia="Questrial"/>
+          <w:sz w:val="24"/>
+          <w:szCs w:val="28"/>
+        </w:rPr>
+      </w:pPr>
+      <w:proofErr w:type="spellStart"/>
+      <w:proofErr w:type="gramStart"/>
+      <w:r>
+        <w:rPr>
+          <w:rFonts w:eastAsia="Questrial"/>
+          <w:sz w:val="24"/>
+          <w:szCs w:val="28"/>
+        </w:rPr>
+        <w:t>ocamlc</w:t>
+      </w:r>
+      <w:proofErr w:type="spellEnd"/>
+      <w:proofErr w:type="gramEnd"/>
+      <w:r>
+        <w:rPr>
+          <w:rFonts w:eastAsia="Questrial"/>
+          <w:sz w:val="24"/>
+          <w:szCs w:val="28"/>
+        </w:rPr>
+        <w:t xml:space="preserve"> -c TokenPrinter_Pipe.ml</w:t>
+      </w:r>
+    </w:p>
+    <w:p>
+      <w:pPr>
+        <w:rPr>
+          <w:rFonts w:eastAsia="Questrial"/>
+          <w:sz w:val="24"/>
+          <w:szCs w:val="28"/>
+        </w:rPr>
+      </w:pPr>
+      <w:proofErr w:type="spellStart"/>
+      <w:proofErr w:type="gramStart"/>
+      <w:r>
+        <w:rPr>
+          <w:rFonts w:eastAsia="Questrial"/>
+          <w:sz w:val="24"/>
+          <w:szCs w:val="28"/>
+        </w:rPr>
+        <w:t>ocamlc</w:t>
+      </w:r>
+      <w:proofErr w:type="spellEnd"/>
+      <w:proofErr w:type="gramEnd"/>
+      <w:r>
+        <w:rPr>
+          <w:rFonts w:eastAsia="Questrial"/>
+          <w:sz w:val="24"/>
+          <w:szCs w:val="28"/>
+        </w:rPr>
+        <w:t xml:space="preserve"> -c TokenPrinter_XML.ml</w:t>
+      </w:r>
+    </w:p>
+    <w:p>
+      <w:pPr>
+        <w:rPr>
+          <w:rFonts w:eastAsia="Questrial"/>
+          <w:sz w:val="24"/>
+          <w:szCs w:val="28"/>
+        </w:rPr>
+      </w:pPr>
+      <w:proofErr w:type="spellStart"/>
+      <w:proofErr w:type="gramStart"/>
+      <w:r>
+        <w:rPr>
+          <w:rFonts w:eastAsia="Questrial"/>
+          <w:sz w:val="24"/>
+          <w:szCs w:val="28"/>
+        </w:rPr>
+        <w:t>ocamlc</w:t>
+      </w:r>
+      <w:proofErr w:type="spellEnd"/>
+      <w:proofErr w:type="gramEnd"/>
+      <w:r>
+        <w:rPr>
+          <w:rFonts w:eastAsia="Questrial"/>
+          <w:sz w:val="24"/>
+          <w:szCs w:val="28"/>
+        </w:rPr>
+        <w:t xml:space="preserve"> -c TokenPrinter_HTML.ml</w:t>
+      </w:r>
+    </w:p>
+    <w:p>
+      <w:pPr>
+        <w:rPr>
+          <w:rFonts w:eastAsia="Questrial"/>
+          <w:sz w:val="24"/>
+          <w:szCs w:val="28"/>
+        </w:rPr>
+      </w:pPr>
+      <w:proofErr w:type="spellStart"/>
+      <w:proofErr w:type="gramStart"/>
+      <w:r>
+        <w:rPr>
+          <w:rFonts w:eastAsia="Questrial"/>
+          <w:sz w:val="24"/>
+          <w:szCs w:val="28"/>
+        </w:rPr>
+        <w:t>ocamlc</w:t>
+      </w:r>
+      <w:proofErr w:type="spellEnd"/>
+      <w:proofErr w:type="gramEnd"/>
+      <w:r>
+        <w:rPr>
+          <w:rFonts w:eastAsia="Questrial"/>
+          <w:sz w:val="24"/>
+          <w:szCs w:val="28"/>
+        </w:rPr>
+        <w:t xml:space="preserve"> -c IdentificationTablePrinter_XML.ml</w:t>
+      </w:r>
+    </w:p>
+    <w:p>
+      <w:pPr>
+        <w:rPr>
+          <w:rFonts w:eastAsia="Questrial"/>
+          <w:sz w:val="24"/>
+          <w:szCs w:val="28"/>
+        </w:rPr>
+      </w:pPr>
+      <w:proofErr w:type="spellStart"/>
+      <w:proofErr w:type="gramStart"/>
+      <w:r>
+        <w:rPr>
+          <w:rFonts w:eastAsia="Questrial"/>
+          <w:sz w:val="24"/>
+          <w:szCs w:val="28"/>
+        </w:rPr>
+        <w:t>ocamlc</w:t>
+      </w:r>
+      <w:proofErr w:type="spellEnd"/>
+      <w:proofErr w:type="gramEnd"/>
+      <w:r>
+        <w:rPr>
+          <w:rFonts w:eastAsia="Questrial"/>
+          <w:sz w:val="24"/>
+          <w:szCs w:val="28"/>
+        </w:rPr>
+        <w:t xml:space="preserve"> -c -</w:t>
+      </w:r>
+      <w:proofErr w:type="spellStart"/>
+      <w:r>
+        <w:rPr>
+          <w:rFonts w:eastAsia="Questrial"/>
+          <w:sz w:val="24"/>
+          <w:szCs w:val="28"/>
+        </w:rPr>
+        <w:t>pp</w:t>
+      </w:r>
+      <w:proofErr w:type="spellEnd"/>
+      <w:r>
+        <w:rPr>
+          <w:rFonts w:eastAsia="Questrial"/>
+          <w:sz w:val="24"/>
+          <w:szCs w:val="28"/>
+        </w:rPr>
+        <w:t xml:space="preserve"> camlp4o Compiler.ml</w:t>
+      </w:r>
+    </w:p>
+    <w:p>
+      <w:pPr>
+        <w:rPr>
+          <w:rFonts w:eastAsia="Questrial"/>
+          <w:sz w:val="24"/>
+          <w:szCs w:val="28"/>
+        </w:rPr>
+      </w:pPr>
+    </w:p>
+    <w:p>
+      <w:pPr>
+        <w:rPr>
+          <w:rFonts w:eastAsia="Questrial"/>
+          <w:sz w:val="24"/>
+          <w:szCs w:val="28"/>
+        </w:rPr>
+      </w:pPr>
+      <w:proofErr w:type="spellStart"/>
+      <w:proofErr w:type="gramStart"/>
+      <w:r>
+        <w:rPr>
+          <w:rFonts w:eastAsia="Questrial"/>
+          <w:sz w:val="24"/>
+          <w:szCs w:val="28"/>
+        </w:rPr>
+        <w:t>ocamlc</w:t>
+      </w:r>
+      <w:proofErr w:type="spellEnd"/>
+      <w:proofErr w:type="gramEnd"/>
+      <w:r>
+        <w:rPr>
+          <w:rFonts w:eastAsia="Questrial"/>
+          <w:sz w:val="24"/>
+          <w:szCs w:val="28"/>
+        </w:rPr>
+        <w:t xml:space="preserve"> </w:t>
+      </w:r>
+      <w:proofErr w:type="spellStart"/>
+      <w:r>
+        <w:rPr>
+          <w:rFonts w:eastAsia="Questrial"/>
+          <w:sz w:val="24"/>
+          <w:szCs w:val="28"/>
+        </w:rPr>
+        <w:t>ErrorReporter.cmo</w:t>
+      </w:r>
+      <w:proofErr w:type="spellEnd"/>
+      <w:r>
+        <w:rPr>
+          <w:rFonts w:eastAsia="Questrial"/>
+          <w:sz w:val="24"/>
+          <w:szCs w:val="28"/>
+        </w:rPr>
+        <w:t xml:space="preserve"> </w:t>
+      </w:r>
+      <w:proofErr w:type="spellStart"/>
+      <w:r>
+        <w:rPr>
+          <w:rFonts w:eastAsia="Questrial"/>
+          <w:sz w:val="24"/>
+          <w:szCs w:val="28"/>
+        </w:rPr>
+        <w:t>TreeDrawer.cmo</w:t>
+      </w:r>
+      <w:proofErr w:type="spellEnd"/>
+      <w:r>
+        <w:rPr>
+          <w:rFonts w:eastAsia="Questrial"/>
+          <w:sz w:val="24"/>
+          <w:szCs w:val="28"/>
+        </w:rPr>
+        <w:t xml:space="preserve"> </w:t>
+      </w:r>
+      <w:proofErr w:type="spellStart"/>
+      <w:r>
+        <w:rPr>
+          <w:rFonts w:eastAsia="Questrial"/>
+          <w:sz w:val="24"/>
+          <w:szCs w:val="28"/>
+        </w:rPr>
+        <w:t>TokenPrinter_Pipe.cmo</w:t>
+      </w:r>
+      <w:proofErr w:type="spellEnd"/>
+      <w:r>
+        <w:rPr>
+          <w:rFonts w:eastAsia="Questrial"/>
+          <w:sz w:val="24"/>
+          <w:szCs w:val="28"/>
+        </w:rPr>
+        <w:t xml:space="preserve"> </w:t>
+      </w:r>
+      <w:proofErr w:type="spellStart"/>
+      <w:r>
+        <w:rPr>
+          <w:rFonts w:eastAsia="Questrial"/>
+          <w:sz w:val="24"/>
+          <w:szCs w:val="28"/>
+        </w:rPr>
+        <w:t>TokenPrinter_XML.cmo</w:t>
+      </w:r>
+      <w:proofErr w:type="spellEnd"/>
+      <w:r>
+        <w:rPr>
+          <w:rFonts w:eastAsia="Questrial"/>
+          <w:sz w:val="24"/>
+          <w:szCs w:val="28"/>
+        </w:rPr>
+        <w:t xml:space="preserve"> </w:t>
+      </w:r>
+      <w:proofErr w:type="spellStart"/>
+      <w:r>
+        <w:rPr>
+          <w:rFonts w:eastAsia="Questrial"/>
+          <w:sz w:val="24"/>
+          <w:szCs w:val="28"/>
+        </w:rPr>
+        <w:t>TokenPrinter_HTML.cmo</w:t>
+      </w:r>
+      <w:proofErr w:type="spellEnd"/>
+      <w:r>
+        <w:rPr>
+          <w:rFonts w:eastAsia="Questrial"/>
+          <w:sz w:val="24"/>
+          <w:szCs w:val="28"/>
+        </w:rPr>
+        <w:t xml:space="preserve"> </w:t>
+      </w:r>
+      <w:proofErr w:type="spellStart"/>
+      <w:r>
+        <w:rPr>
+          <w:rFonts w:eastAsia="Questrial"/>
+          <w:sz w:val="24"/>
+          <w:szCs w:val="28"/>
+        </w:rPr>
+        <w:t>Parser.cmo</w:t>
+      </w:r>
+      <w:proofErr w:type="spellEnd"/>
+      <w:r>
+        <w:rPr>
+          <w:rFonts w:eastAsia="Questrial"/>
+          <w:sz w:val="24"/>
+          <w:szCs w:val="28"/>
+        </w:rPr>
+        <w:t xml:space="preserve"> </w:t>
+      </w:r>
+      <w:proofErr w:type="spellStart"/>
+      <w:r>
+        <w:rPr>
+          <w:rFonts w:eastAsia="Questrial"/>
+          <w:sz w:val="24"/>
+          <w:szCs w:val="28"/>
+        </w:rPr>
+        <w:t>Scanner.cmo</w:t>
+      </w:r>
+      <w:proofErr w:type="spellEnd"/>
+      <w:r>
+        <w:rPr>
+          <w:rFonts w:eastAsia="Questrial"/>
+          <w:sz w:val="24"/>
+          <w:szCs w:val="28"/>
+        </w:rPr>
+        <w:t xml:space="preserve"> </w:t>
+      </w:r>
+      <w:proofErr w:type="spellStart"/>
+      <w:r>
+        <w:rPr>
+          <w:rFonts w:eastAsia="Questrial"/>
+          <w:sz w:val="24"/>
+          <w:szCs w:val="28"/>
+        </w:rPr>
+        <w:lastRenderedPageBreak/>
+        <w:t>IdentificationTablePrinter_XML.cmo</w:t>
+      </w:r>
+      <w:proofErr w:type="spellEnd"/>
+      <w:r>
+        <w:rPr>
+          <w:rFonts w:eastAsia="Questrial"/>
+          <w:sz w:val="24"/>
+          <w:szCs w:val="28"/>
+        </w:rPr>
+        <w:t xml:space="preserve"> </w:t>
+      </w:r>
+      <w:proofErr w:type="spellStart"/>
+      <w:r>
+        <w:rPr>
+          <w:rFonts w:eastAsia="Questrial"/>
+          <w:sz w:val="24"/>
+          <w:szCs w:val="28"/>
+        </w:rPr>
+        <w:t>IdentificationTable.cmo</w:t>
+      </w:r>
+      <w:proofErr w:type="spellEnd"/>
+      <w:r>
+        <w:rPr>
+          <w:rFonts w:eastAsia="Questrial"/>
+          <w:sz w:val="24"/>
+          <w:szCs w:val="28"/>
+        </w:rPr>
+        <w:t xml:space="preserve"> </w:t>
+      </w:r>
+      <w:proofErr w:type="spellStart"/>
+      <w:r>
+        <w:rPr>
+          <w:rFonts w:eastAsia="Questrial"/>
+          <w:sz w:val="24"/>
+          <w:szCs w:val="28"/>
+        </w:rPr>
+        <w:t>Checker.cmo</w:t>
+      </w:r>
+      <w:proofErr w:type="spellEnd"/>
+      <w:r>
+        <w:rPr>
+          <w:rFonts w:eastAsia="Questrial"/>
+          <w:sz w:val="24"/>
+          <w:szCs w:val="28"/>
+        </w:rPr>
+        <w:t xml:space="preserve"> </w:t>
+      </w:r>
+      <w:proofErr w:type="spellStart"/>
+      <w:r>
+        <w:rPr>
+          <w:rFonts w:eastAsia="Questrial"/>
+          <w:sz w:val="24"/>
+          <w:szCs w:val="28"/>
+        </w:rPr>
+        <w:t>Compiler.cmo</w:t>
+      </w:r>
+      <w:proofErr w:type="spellEnd"/>
+      <w:r>
+        <w:rPr>
+          <w:rFonts w:eastAsia="Questrial"/>
+          <w:sz w:val="24"/>
+          <w:szCs w:val="28"/>
+        </w:rPr>
+        <w:t xml:space="preserve"> -o Triangle.exe</w:t>
+      </w:r>
+    </w:p>
+    <w:p>
+      <w:pPr>
+        <w:rPr>
+          <w:rFonts w:eastAsia="Questrial"/>
+          <w:sz w:val="24"/>
+          <w:szCs w:val="28"/>
+        </w:rPr>
+      </w:pPr>
+    </w:p>
+    <w:p>
+      <w:pPr>
+        <w:rPr>
+          <w:rFonts w:eastAsia="Questrial"/>
+          <w:sz w:val="24"/>
+          <w:szCs w:val="28"/>
+        </w:rPr>
+      </w:pPr>
+      <w:proofErr w:type="spellStart"/>
+      <w:proofErr w:type="gramStart"/>
+      <w:r>
+        <w:rPr>
+          <w:rFonts w:eastAsia="Questrial"/>
+          <w:sz w:val="24"/>
+          <w:szCs w:val="28"/>
+        </w:rPr>
+        <w:t>move</w:t>
+      </w:r>
+      <w:proofErr w:type="spellEnd"/>
+      <w:proofErr w:type="gramEnd"/>
+      <w:r>
+        <w:rPr>
+          <w:rFonts w:eastAsia="Questrial"/>
+          <w:sz w:val="24"/>
+          <w:szCs w:val="28"/>
+        </w:rPr>
+        <w:t xml:space="preserve"> Triangle.exe ..</w:t>
+      </w:r>
+    </w:p>
+    <w:p>
+      <w:pPr>
+        <w:rPr>
+          <w:rFonts w:eastAsia="Questrial"/>
+          <w:sz w:val="24"/>
+          <w:szCs w:val="28"/>
+        </w:rPr>
+      </w:pPr>
+      <w:proofErr w:type="gramStart"/>
+      <w:r>
+        <w:rPr>
+          <w:rFonts w:eastAsia="Questrial"/>
+          <w:sz w:val="24"/>
+          <w:szCs w:val="28"/>
+        </w:rPr>
+        <w:t>cd</w:t>
+      </w:r>
+      <w:proofErr w:type="gramEnd"/>
+      <w:r>
+        <w:rPr>
+          <w:rFonts w:eastAsia="Questrial"/>
+          <w:sz w:val="24"/>
+          <w:szCs w:val="28"/>
+        </w:rPr>
+        <w:t xml:space="preserve"> ..</w:t>
+      </w:r>
+    </w:p>
+    <w:p>
+      <w:pPr>
+        <w:rPr>
+          <w:rFonts w:eastAsia="Questrial"/>
+          <w:b/>
+          <w:sz w:val="24"/>
+          <w:szCs w:val="28"/>
+        </w:rPr>
+      </w:pPr>
+      <w:proofErr w:type="spellStart"/>
+      <w:proofErr w:type="gramStart"/>
+      <w:r>
+        <w:rPr>
+          <w:rFonts w:eastAsia="Questrial"/>
+          <w:sz w:val="24"/>
+          <w:szCs w:val="28"/>
+        </w:rPr>
+        <w:t>rd</w:t>
+      </w:r>
+      <w:proofErr w:type="spellEnd"/>
+      <w:proofErr w:type="gramEnd"/>
+      <w:r>
+        <w:rPr>
+          <w:rFonts w:eastAsia="Questrial"/>
+          <w:sz w:val="24"/>
+          <w:szCs w:val="28"/>
+        </w:rPr>
+        <w:t xml:space="preserve"> /s /q </w:t>
+      </w:r>
+      <w:proofErr w:type="spellStart"/>
+      <w:r>
+        <w:rPr>
+          <w:rFonts w:eastAsia="Questrial"/>
+          <w:sz w:val="24"/>
+          <w:szCs w:val="28"/>
+        </w:rPr>
+        <w:t>temp</w:t>
+      </w:r>
+      <w:bookmarkEnd w:id="6"/>
+      <w:proofErr w:type="spellEnd"/>
     </w:p>
     <w:p>
       <w:pPr>
@@ -5045,7 +6849,7 @@
 </file>
 
 <file path=word/numbering.xml><?xml version="1.0" encoding="utf-8"?>
-<w:numbering xmlns:wpc="http://schemas.microsoft.com/office/word/2010/wordprocessingCanvas" xmlns:cx="http://schemas.microsoft.com/office/drawing/2014/chartex" xmlns:cx1="http://schemas.microsoft.com/office/drawing/2015/9/8/chartex" xmlns:cx2="http://schemas.microsoft.com/office/drawing/2015/10/21/chartex" xmlns:cx3="http://schemas.microsoft.com/office/drawing/2016/5/9/chartex" xmlns:cx4="http://schemas.microsoft.com/office/drawing/2016/5/10/chartex" xmlns:cx5="http://schemas.microsoft.com/office/drawing/2016/5/11/chartex" xmlns:cx6="http://schemas.microsoft.com/office/drawing/2016/5/12/chartex" xmlns:cx7="http://schemas.microsoft.com/office/drawing/2016/5/13/chartex" xmlns:cx8="http://schemas.microsoft.com/office/drawing/2016/5/14/chartex" xmlns:mc="http://schemas.openxmlformats.org/markup-compatibility/2006" xmlns:aink="http://schemas.microsoft.com/office/drawing/2016/ink" xmlns:am3d="http://schemas.microsoft.com/office/drawing/2017/model3d" xmlns:o="urn:schemas-microsoft-com:office:office" xmlns:r="http://schemas.openxmlformats.org/officeDocument/2006/relationships" xmlns:m="http://schemas.openxmlformats.org/officeDocument/2006/math" xmlns:v="urn:schemas-microsoft-com:vml" xmlns:wp14="http://schemas.microsoft.com/office/word/2010/wordprocessingDrawing" xmlns:wp="http://schemas.openxmlformats.org/drawingml/2006/wordprocessingDrawing" xmlns:w10="urn:schemas-microsoft-com:office:word" xmlns:w="http://schemas.openxmlformats.org/wordprocessingml/2006/main" xmlns:w14="http://schemas.microsoft.com/office/word/2010/wordml" xmlns:w15="http://schemas.microsoft.com/office/word/2012/wordml" xmlns:w16cid="http://schemas.microsoft.com/office/word/2016/wordml/cid" xmlns:w16se="http://schemas.microsoft.com/office/word/2015/wordml/symex" xmlns:wpg="http://schemas.microsoft.com/office/word/2010/wordprocessingGroup" xmlns:wpi="http://schemas.microsoft.com/office/word/2010/wordprocessingInk" xmlns:wne="http://schemas.microsoft.com/office/word/2006/wordml" xmlns:wps="http://schemas.microsoft.com/office/word/2010/wordprocessingShape" mc:Ignorable="w14 w15 w16se w16cid wp14">
+<w:numbering xmlns:wpc="http://schemas.microsoft.com/office/word/2010/wordprocessingCanvas" xmlns:mc="http://schemas.openxmlformats.org/markup-compatibility/2006" xmlns:o="urn:schemas-microsoft-com:office:office" xmlns:r="http://schemas.openxmlformats.org/officeDocument/2006/relationships" xmlns:m="http://schemas.openxmlformats.org/officeDocument/2006/math" xmlns:v="urn:schemas-microsoft-com:vml" xmlns:wp14="http://schemas.microsoft.com/office/word/2010/wordprocessingDrawing" xmlns:wp="http://schemas.openxmlformats.org/drawingml/2006/wordprocessingDrawing" xmlns:w10="urn:schemas-microsoft-com:office:word" xmlns:w="http://schemas.openxmlformats.org/wordprocessingml/2006/main" xmlns:w14="http://schemas.microsoft.com/office/word/2010/wordml" xmlns:w15="http://schemas.microsoft.com/office/word/2012/wordml" xmlns:wpg="http://schemas.microsoft.com/office/word/2010/wordprocessingGroup" xmlns:wpi="http://schemas.microsoft.com/office/word/2010/wordprocessingInk" xmlns:wne="http://schemas.microsoft.com/office/word/2006/wordml" xmlns:wps="http://schemas.microsoft.com/office/word/2010/wordprocessingShape" mc:Ignorable="w14 w15 wp14">
   <w:abstractNum w:abstractNumId="0" w15:restartNumberingAfterBreak="0">
     <w:nsid w:val="11615A6D"/>
     <w:multiLevelType w:val="hybridMultilevel"/>
@@ -6896,7 +8700,7 @@
 </file>
 
 <file path=word/styles.xml><?xml version="1.0" encoding="utf-8"?>
-<w:styles xmlns:mc="http://schemas.openxmlformats.org/markup-compatibility/2006" xmlns:r="http://schemas.openxmlformats.org/officeDocument/2006/relationships" xmlns:w="http://schemas.openxmlformats.org/wordprocessingml/2006/main" xmlns:w14="http://schemas.microsoft.com/office/word/2010/wordml" xmlns:w15="http://schemas.microsoft.com/office/word/2012/wordml" xmlns:w16cid="http://schemas.microsoft.com/office/word/2016/wordml/cid" xmlns:w16se="http://schemas.microsoft.com/office/word/2015/wordml/symex" mc:Ignorable="w14 w15 w16se w16cid">
+<w:styles xmlns:mc="http://schemas.openxmlformats.org/markup-compatibility/2006" xmlns:r="http://schemas.openxmlformats.org/officeDocument/2006/relationships" xmlns:w="http://schemas.openxmlformats.org/wordprocessingml/2006/main" xmlns:w14="http://schemas.microsoft.com/office/word/2010/wordml" xmlns:w15="http://schemas.microsoft.com/office/word/2012/wordml" mc:Ignorable="w14 w15">
   <w:docDefaults>
     <w:rPrDefault>
       <w:rPr>
@@ -6912,7 +8716,7 @@
       </w:pPr>
     </w:pPrDefault>
   </w:docDefaults>
-  <w:latentStyles w:defLockedState="0" w:defUIPriority="99" w:defSemiHidden="0" w:defUnhideWhenUsed="0" w:defQFormat="0" w:count="375">
+  <w:latentStyles w:defLockedState="0" w:defUIPriority="99" w:defSemiHidden="0" w:defUnhideWhenUsed="0" w:defQFormat="0" w:count="371">
     <w:lsdException w:name="Normal" w:uiPriority="0" w:qFormat="1"/>
     <w:lsdException w:name="heading 1" w:uiPriority="9" w:qFormat="1"/>
     <w:lsdException w:name="heading 2" w:semiHidden="1" w:uiPriority="9" w:unhideWhenUsed="1" w:qFormat="1"/>
@@ -7284,10 +9088,6 @@
     <w:lsdException w:name="List Table 5 Dark Accent 6" w:uiPriority="50"/>
     <w:lsdException w:name="List Table 6 Colorful Accent 6" w:uiPriority="51"/>
     <w:lsdException w:name="List Table 7 Colorful Accent 6" w:uiPriority="52"/>
-    <w:lsdException w:name="Mention" w:semiHidden="1" w:unhideWhenUsed="1"/>
-    <w:lsdException w:name="Smart Hyperlink" w:semiHidden="1" w:unhideWhenUsed="1"/>
-    <w:lsdException w:name="Hashtag" w:semiHidden="1" w:unhideWhenUsed="1"/>
-    <w:lsdException w:name="Unresolved Mention" w:semiHidden="1" w:unhideWhenUsed="1"/>
   </w:latentStyles>
   <w:style w:type="paragraph" w:default="1" w:styleId="Normal">
     <w:name w:val="Normal"/>
@@ -7386,6 +9186,7 @@
   <w:style w:type="character" w:default="1" w:styleId="Fuentedeprrafopredeter">
     <w:name w:val="Default Paragraph Font"/>
     <w:uiPriority w:val="1"/>
+    <w:semiHidden/>
     <w:unhideWhenUsed/>
   </w:style>
   <w:style w:type="table" w:default="1" w:styleId="Tablanormal">
@@ -7420,7 +9221,7 @@
       </w:tblCellMar>
     </w:tblPr>
   </w:style>
-  <w:style w:type="paragraph" w:styleId="Ttulo">
+  <w:style w:type="paragraph" w:styleId="Puesto">
     <w:name w:val="Title"/>
     <w:basedOn w:val="Normal"/>
     <w:next w:val="Normal"/>
@@ -7460,7 +9261,7 @@
       <w:contextualSpacing/>
     </w:pPr>
   </w:style>
-  <w:style w:type="paragraph" w:styleId="TtuloTDC">
+  <w:style w:type="paragraph" w:styleId="TtulodeTDC">
     <w:name w:val="TOC Heading"/>
     <w:basedOn w:val="Ttulo1"/>
     <w:next w:val="Normal"/>
@@ -7866,7 +9667,7 @@
 </file>
 
 <file path=customXml/itemProps1.xml><?xml version="1.0" encoding="utf-8"?>
-<ds:datastoreItem xmlns:ds="http://schemas.openxmlformats.org/officeDocument/2006/customXml" ds:itemID="{414D8B25-D93F-4EEE-ABDF-0ADCF1D0BEA6}">
+<ds:datastoreItem xmlns:ds="http://schemas.openxmlformats.org/officeDocument/2006/customXml" ds:itemID="{645BDBC9-CFE6-41A4-9D07-B1998B3E80F8}">
   <ds:schemaRefs>
     <ds:schemaRef ds:uri="http://schemas.openxmlformats.org/officeDocument/2006/bibliography"/>
   </ds:schemaRefs>

</xml_diff>